<commit_message>
Updated doc. Added directory structure.
</commit_message>
<xml_diff>
--- a/documentation/documents/seminar-arbeit.docx
+++ b/documentation/documents/seminar-arbeit.docx
@@ -520,6 +520,40 @@
         <w:t>Vorwort</w:t>
       </w:r>
       <w:bookmarkEnd w:id="0"/>
+    </w:p>
+    <w:p>
+      <w:r>
+        <w:rPr>
+          <w:b/>
+        </w:rPr>
+        <w:t>[TODO]</w:t>
+      </w:r>
+      <w:r>
+        <w:t xml:space="preserve"> Die Hochschule für Technik sieht für jedes Fach im 3. Studienjahr eine Seminararbeit im zeitlichen Rahmen von 50 Stunden vor. Im Fach „Anwendungen für Handhelds“ geht es darum eine Applikation oder eine Vertiefungsarbeit zum Thema zu machen. </w:t>
+      </w:r>
+    </w:p>
+    <w:p>
+      <w:r>
+        <w:t>Wir haben uns für die Entwicklung einer Webapplikation entschieden, die für Mobilgeräte optimiert ist. Das Endprodukt soll eine plattformunabhängige Mobilapplikation sein, welche Ausgangsorte (Restaurants, Clubs, Bar) in meiner Umgebung auflisten und auf einer Karte darstellen kann. Es soll auch möglich sein, einen fehlenden Ausgangsort hinzufügen oder einen bestehenden zu bewerten.</w:t>
+      </w:r>
+    </w:p>
+    <w:p>
+      <w:r>
+        <w:t>Wir werden diesen Teil eventuell weglassen oder Dummydaten verwenden müssen, da im Moment unklar ist ob eine bestehende API für die Bewertung von Ausgangsorten vorhanden ist.</w:t>
+      </w:r>
+    </w:p>
+    <w:p>
+      <w:pPr>
+        <w:pStyle w:val="berschrift1"/>
+      </w:pPr>
+      <w:r>
+        <w:t xml:space="preserve">Management </w:t>
+      </w:r>
+      <w:proofErr w:type="spellStart"/>
+      <w:r>
+        <w:t>Summary</w:t>
+      </w:r>
+      <w:proofErr w:type="spellEnd"/>
     </w:p>
     <w:p/>
     <w:sdt>
@@ -2566,261 +2600,595 @@
       <w:pPr>
         <w:pStyle w:val="berschrift2"/>
       </w:pPr>
-      <w:bookmarkStart w:id="3" w:name="_Toc258534889"/>
+      <w:bookmarkStart w:id="3" w:name="_Toc249795578"/>
+      <w:bookmarkStart w:id="4" w:name="_Toc251186604"/>
       <w:proofErr w:type="spellStart"/>
       <w:r>
         <w:t>Milestones</w:t>
       </w:r>
       <w:bookmarkEnd w:id="3"/>
-      <w:proofErr w:type="spellEnd"/>
-    </w:p>
-    <w:p>
-      <w:r>
-        <w:t>Kick-Off</w:t>
-      </w:r>
-      <w:r>
-        <w:tab/>
-        <w:t>17</w:t>
-      </w:r>
-      <w:r>
-        <w:t>.3.10</w:t>
-      </w:r>
-    </w:p>
-    <w:p>
-      <w:r>
-        <w:t>Einger</w:t>
-      </w:r>
-      <w:r>
-        <w:t>eicht</w:t>
-      </w:r>
-      <w:r>
-        <w:tab/>
-        <w:t>27</w:t>
-      </w:r>
-      <w:r>
-        <w:t>.3.10</w:t>
-      </w:r>
-    </w:p>
-    <w:p>
-      <w:r>
-        <w:t>Planung</w:t>
-      </w:r>
-      <w:r>
-        <w:tab/>
-      </w:r>
-      <w:r>
-        <w:tab/>
-        <w:t>10</w:t>
-      </w:r>
-      <w:r>
-        <w:t>.4.10</w:t>
-      </w:r>
-    </w:p>
-    <w:p>
-      <w:r>
-        <w:t>Setup(</w:t>
-      </w:r>
-      <w:proofErr w:type="spellStart"/>
-      <w:r>
-        <w:t>Entwicklungsumgebung,SVN,Pivo</w:t>
-      </w:r>
-      <w:r>
-        <w:t>taltracker,IDE,Doku</w:t>
-      </w:r>
-      <w:proofErr w:type="spellEnd"/>
-      <w:r>
-        <w:t xml:space="preserve"> Skeleton)</w:t>
-      </w:r>
-      <w:r>
-        <w:tab/>
-        <w:t>10</w:t>
-      </w:r>
-      <w:r>
-        <w:t>.4.10</w:t>
-      </w:r>
-    </w:p>
-    <w:p>
-      <w:pPr>
-        <w:rPr>
-          <w:lang w:val="en-US"/>
-        </w:rPr>
-      </w:pPr>
-      <w:r>
-        <w:rPr>
-          <w:lang w:val="en-US"/>
-        </w:rPr>
-        <w:t xml:space="preserve">Stories/ User Roles </w:t>
-      </w:r>
-      <w:proofErr w:type="spellStart"/>
-      <w:r>
-        <w:rPr>
-          <w:lang w:val="en-US"/>
-        </w:rPr>
-        <w:t>definieren</w:t>
-      </w:r>
-      <w:proofErr w:type="spellEnd"/>
-      <w:r>
-        <w:rPr>
-          <w:lang w:val="en-US"/>
-        </w:rPr>
-        <w:t xml:space="preserve"> + Sprint 1 Meeting</w:t>
-      </w:r>
-      <w:r>
-        <w:rPr>
-          <w:lang w:val="en-US"/>
-        </w:rPr>
-        <w:tab/>
-        <w:t>10</w:t>
-      </w:r>
-      <w:r>
-        <w:rPr>
-          <w:lang w:val="en-US"/>
-        </w:rPr>
-        <w:t>.4.10</w:t>
-      </w:r>
-    </w:p>
-    <w:p>
-      <w:pPr>
-        <w:rPr>
-          <w:lang w:val="en-US"/>
-        </w:rPr>
-      </w:pPr>
-    </w:p>
-    <w:p>
-      <w:r>
-        <w:t xml:space="preserve">Sprint 1 </w:t>
-      </w:r>
-      <w:r>
-        <w:t>A</w:t>
-      </w:r>
-      <w:r>
-        <w:t>bschl</w:t>
-      </w:r>
-      <w:r>
-        <w:t>ussmeeting + Sprint 2 Meeting</w:t>
-      </w:r>
-      <w:r>
-        <w:tab/>
-      </w:r>
-      <w:r>
-        <w:tab/>
-        <w:t>17.4</w:t>
-      </w:r>
-      <w:r>
-        <w:t>.10</w:t>
-      </w:r>
-    </w:p>
-    <w:p>
-      <w:r>
-        <w:t>...</w:t>
-      </w:r>
-    </w:p>
-    <w:p>
-      <w:r>
-        <w:t>Test, Vorwort, Schlusswort</w:t>
-      </w:r>
-      <w:r>
-        <w:tab/>
-        <w:t>16</w:t>
-      </w:r>
-      <w:r>
-        <w:t>.6.10</w:t>
-      </w:r>
-    </w:p>
-    <w:p>
-      <w:r>
-        <w:t xml:space="preserve">Präsentation </w:t>
-      </w:r>
-      <w:proofErr w:type="spellStart"/>
-      <w:r>
-        <w:t>Slides</w:t>
-      </w:r>
-      <w:proofErr w:type="spellEnd"/>
-      <w:r>
-        <w:t xml:space="preserve"> erstellen</w:t>
-      </w:r>
-      <w:r>
-        <w:tab/>
-      </w:r>
-      <w:r>
-        <w:tab/>
-        <w:t>23</w:t>
-      </w:r>
-      <w:r>
-        <w:t>.6.10</w:t>
-      </w:r>
-    </w:p>
-    <w:p>
-      <w:r>
-        <w:t>Korrekturen, Probedurchlauf</w:t>
-      </w:r>
-      <w:r>
-        <w:t xml:space="preserve"> </w:t>
-      </w:r>
-      <w:r>
-        <w:tab/>
-        <w:t>30</w:t>
-      </w:r>
-      <w:r>
-        <w:t>.6.10</w:t>
-      </w:r>
-    </w:p>
-    <w:p>
-      <w:r>
-        <w:t xml:space="preserve">Abgabe </w:t>
-      </w:r>
-      <w:proofErr w:type="spellStart"/>
-      <w:r>
-        <w:t>Doku</w:t>
-      </w:r>
-      <w:proofErr w:type="spellEnd"/>
-      <w:r>
-        <w:tab/>
-        <w:t>7.7</w:t>
-      </w:r>
-      <w:r>
-        <w:t>.10</w:t>
-      </w:r>
-    </w:p>
-    <w:p>
-      <w:r>
-        <w:t>Präsentation</w:t>
-      </w:r>
-      <w:r>
-        <w:tab/>
-        <w:t>14.7</w:t>
-      </w:r>
-      <w:r>
-        <w:t>.10</w:t>
-      </w:r>
-    </w:p>
+      <w:bookmarkEnd w:id="4"/>
+      <w:proofErr w:type="spellEnd"/>
+    </w:p>
+    <w:tbl>
+      <w:tblPr>
+        <w:tblStyle w:val="MittleresRaster2-Akzent1"/>
+        <w:tblW w:w="0" w:type="auto"/>
+        <w:tblLayout w:type="fixed"/>
+        <w:tblLook w:val="0420"/>
+      </w:tblPr>
+      <w:tblGrid>
+        <w:gridCol w:w="1809"/>
+        <w:gridCol w:w="1701"/>
+        <w:gridCol w:w="6452"/>
+      </w:tblGrid>
+      <w:tr>
+        <w:trPr>
+          <w:cnfStyle w:val="100000000000"/>
+        </w:trPr>
+        <w:tc>
+          <w:tcPr>
+            <w:tcW w:w="1809" w:type="dxa"/>
+          </w:tcPr>
+          <w:p>
+            <w:pPr>
+              <w:pStyle w:val="TableHead"/>
+            </w:pPr>
+            <w:r>
+              <w:t>Datum</w:t>
+            </w:r>
+          </w:p>
+          <w:p>
+            <w:pPr>
+              <w:pStyle w:val="TableHead"/>
+            </w:pPr>
+            <w:r>
+              <w:t>(</w:t>
+            </w:r>
+            <w:proofErr w:type="spellStart"/>
+            <w:r>
+              <w:t>initial</w:t>
+            </w:r>
+            <w:proofErr w:type="spellEnd"/>
+            <w:r>
+              <w:t xml:space="preserve"> Planung)</w:t>
+            </w:r>
+          </w:p>
+        </w:tc>
+        <w:tc>
+          <w:tcPr>
+            <w:tcW w:w="1701" w:type="dxa"/>
+          </w:tcPr>
+          <w:p>
+            <w:pPr>
+              <w:pStyle w:val="TableHead"/>
+            </w:pPr>
+            <w:r>
+              <w:t>Datum</w:t>
+            </w:r>
+          </w:p>
+          <w:p>
+            <w:pPr>
+              <w:pStyle w:val="TableHead"/>
+            </w:pPr>
+            <w:r>
+              <w:t>(Realität)</w:t>
+            </w:r>
+          </w:p>
+        </w:tc>
+        <w:tc>
+          <w:tcPr>
+            <w:tcW w:w="6452" w:type="dxa"/>
+          </w:tcPr>
+          <w:p>
+            <w:pPr>
+              <w:pStyle w:val="TableHead"/>
+            </w:pPr>
+            <w:proofErr w:type="spellStart"/>
+            <w:r>
+              <w:t>Milestones</w:t>
+            </w:r>
+            <w:proofErr w:type="spellEnd"/>
+          </w:p>
+        </w:tc>
+      </w:tr>
+      <w:tr>
+        <w:trPr>
+          <w:cnfStyle w:val="000000100000"/>
+        </w:trPr>
+        <w:tc>
+          <w:tcPr>
+            <w:tcW w:w="1809" w:type="dxa"/>
+          </w:tcPr>
+          <w:p>
+            <w:pPr>
+              <w:pStyle w:val="TableContent"/>
+            </w:pPr>
+            <w:r>
+              <w:t>Mi</w:t>
+            </w:r>
+            <w:r>
+              <w:t xml:space="preserve"> 17.03</w:t>
+            </w:r>
+            <w:r>
+              <w:t>.20</w:t>
+            </w:r>
+            <w:r>
+              <w:t>10</w:t>
+            </w:r>
+          </w:p>
+        </w:tc>
+        <w:tc>
+          <w:tcPr>
+            <w:tcW w:w="1701" w:type="dxa"/>
+          </w:tcPr>
+          <w:p>
+            <w:pPr>
+              <w:pStyle w:val="TableContent"/>
+            </w:pPr>
+            <w:r>
+              <w:t>Mi</w:t>
+            </w:r>
+            <w:r>
+              <w:t xml:space="preserve"> 17.03</w:t>
+            </w:r>
+            <w:r>
+              <w:t>.20</w:t>
+            </w:r>
+            <w:r>
+              <w:t>10</w:t>
+            </w:r>
+          </w:p>
+        </w:tc>
+        <w:tc>
+          <w:tcPr>
+            <w:tcW w:w="6452" w:type="dxa"/>
+          </w:tcPr>
+          <w:p>
+            <w:pPr>
+              <w:pStyle w:val="TableContent"/>
+            </w:pPr>
+            <w:r>
+              <w:t xml:space="preserve">Kick-Off </w:t>
+            </w:r>
+            <w:r>
+              <w:t>und Einreichung der Projektidee</w:t>
+            </w:r>
+          </w:p>
+        </w:tc>
+      </w:tr>
+      <w:tr>
+        <w:tc>
+          <w:tcPr>
+            <w:tcW w:w="1809" w:type="dxa"/>
+          </w:tcPr>
+          <w:p>
+            <w:pPr>
+              <w:pStyle w:val="TableContent"/>
+            </w:pPr>
+            <w:r>
+              <w:t>Sa 10.04</w:t>
+            </w:r>
+            <w:r>
+              <w:t>.20</w:t>
+            </w:r>
+            <w:r>
+              <w:t>10</w:t>
+            </w:r>
+          </w:p>
+        </w:tc>
+        <w:tc>
+          <w:tcPr>
+            <w:tcW w:w="1701" w:type="dxa"/>
+          </w:tcPr>
+          <w:p>
+            <w:pPr>
+              <w:pStyle w:val="TableContent"/>
+            </w:pPr>
+            <w:r>
+              <w:t>Sa 10.04.2010</w:t>
+            </w:r>
+          </w:p>
+        </w:tc>
+        <w:tc>
+          <w:tcPr>
+            <w:tcW w:w="6452" w:type="dxa"/>
+          </w:tcPr>
+          <w:p>
+            <w:pPr>
+              <w:pStyle w:val="TableContent"/>
+            </w:pPr>
+            <w:r>
+              <w:t>Planung</w:t>
+            </w:r>
+            <w:r>
+              <w:t xml:space="preserve">, Inhaltsangabe, Aufgabenverteilung, </w:t>
+            </w:r>
+            <w:proofErr w:type="spellStart"/>
+            <w:r>
+              <w:t>Use</w:t>
+            </w:r>
+            <w:proofErr w:type="spellEnd"/>
+            <w:r>
+              <w:t xml:space="preserve"> </w:t>
+            </w:r>
+            <w:proofErr w:type="spellStart"/>
+            <w:r>
+              <w:t>Cases</w:t>
+            </w:r>
+            <w:proofErr w:type="spellEnd"/>
+            <w:r>
+              <w:t xml:space="preserve">, Einrichtung Entwicklungsumgebung (IDE, SVN, </w:t>
+            </w:r>
+            <w:proofErr w:type="spellStart"/>
+            <w:r>
+              <w:t>Pivotaltracker</w:t>
+            </w:r>
+            <w:proofErr w:type="spellEnd"/>
+            <w:r>
+              <w:t xml:space="preserve">), </w:t>
+            </w:r>
+            <w:proofErr w:type="spellStart"/>
+            <w:r>
+              <w:t>Doku</w:t>
+            </w:r>
+            <w:proofErr w:type="spellEnd"/>
+            <w:r>
+              <w:t xml:space="preserve"> Skeleton. Sprint 1 Meeting.</w:t>
+            </w:r>
+          </w:p>
+        </w:tc>
+      </w:tr>
+      <w:tr>
+        <w:trPr>
+          <w:cnfStyle w:val="000000100000"/>
+        </w:trPr>
+        <w:tc>
+          <w:tcPr>
+            <w:tcW w:w="1809" w:type="dxa"/>
+          </w:tcPr>
+          <w:p>
+            <w:pPr>
+              <w:pStyle w:val="TableContent"/>
+            </w:pPr>
+            <w:r>
+              <w:t>Sa 17.04.2010</w:t>
+            </w:r>
+          </w:p>
+        </w:tc>
+        <w:tc>
+          <w:tcPr>
+            <w:tcW w:w="1701" w:type="dxa"/>
+          </w:tcPr>
+          <w:p>
+            <w:pPr>
+              <w:pStyle w:val="TableContent"/>
+            </w:pPr>
+          </w:p>
+        </w:tc>
+        <w:tc>
+          <w:tcPr>
+            <w:tcW w:w="6452" w:type="dxa"/>
+          </w:tcPr>
+          <w:p>
+            <w:pPr>
+              <w:pStyle w:val="TableContent"/>
+            </w:pPr>
+            <w:r>
+              <w:t>Sprint 1 Abschlussmeeting, Sprint 2 Meeting</w:t>
+            </w:r>
+          </w:p>
+        </w:tc>
+      </w:tr>
+      <w:tr>
+        <w:tc>
+          <w:tcPr>
+            <w:tcW w:w="1809" w:type="dxa"/>
+          </w:tcPr>
+          <w:p>
+            <w:pPr>
+              <w:pStyle w:val="TableContent"/>
+            </w:pPr>
+          </w:p>
+        </w:tc>
+        <w:tc>
+          <w:tcPr>
+            <w:tcW w:w="1701" w:type="dxa"/>
+          </w:tcPr>
+          <w:p>
+            <w:pPr>
+              <w:pStyle w:val="TableContent"/>
+            </w:pPr>
+          </w:p>
+        </w:tc>
+        <w:tc>
+          <w:tcPr>
+            <w:tcW w:w="6452" w:type="dxa"/>
+          </w:tcPr>
+          <w:p>
+            <w:pPr>
+              <w:pStyle w:val="TableContent"/>
+            </w:pPr>
+          </w:p>
+        </w:tc>
+      </w:tr>
+      <w:tr>
+        <w:trPr>
+          <w:cnfStyle w:val="000000100000"/>
+        </w:trPr>
+        <w:tc>
+          <w:tcPr>
+            <w:tcW w:w="1809" w:type="dxa"/>
+          </w:tcPr>
+          <w:p>
+            <w:pPr>
+              <w:pStyle w:val="TableContent"/>
+            </w:pPr>
+          </w:p>
+        </w:tc>
+        <w:tc>
+          <w:tcPr>
+            <w:tcW w:w="1701" w:type="dxa"/>
+          </w:tcPr>
+          <w:p>
+            <w:pPr>
+              <w:pStyle w:val="TableContent"/>
+            </w:pPr>
+          </w:p>
+        </w:tc>
+        <w:tc>
+          <w:tcPr>
+            <w:tcW w:w="6452" w:type="dxa"/>
+          </w:tcPr>
+          <w:p>
+            <w:pPr>
+              <w:pStyle w:val="TableContent"/>
+            </w:pPr>
+          </w:p>
+        </w:tc>
+      </w:tr>
+      <w:tr>
+        <w:tc>
+          <w:tcPr>
+            <w:tcW w:w="1809" w:type="dxa"/>
+          </w:tcPr>
+          <w:p>
+            <w:pPr>
+              <w:pStyle w:val="TableContent"/>
+            </w:pPr>
+            <w:r>
+              <w:t>Mi 16.06.2010</w:t>
+            </w:r>
+          </w:p>
+        </w:tc>
+        <w:tc>
+          <w:tcPr>
+            <w:tcW w:w="1701" w:type="dxa"/>
+          </w:tcPr>
+          <w:p>
+            <w:pPr>
+              <w:pStyle w:val="TableContent"/>
+            </w:pPr>
+          </w:p>
+        </w:tc>
+        <w:tc>
+          <w:tcPr>
+            <w:tcW w:w="6452" w:type="dxa"/>
+          </w:tcPr>
+          <w:p>
+            <w:pPr>
+              <w:pStyle w:val="TableContent"/>
+            </w:pPr>
+            <w:r>
+              <w:t>Test, Vorwort, Schlusswort</w:t>
+            </w:r>
+          </w:p>
+        </w:tc>
+      </w:tr>
+      <w:tr>
+        <w:trPr>
+          <w:cnfStyle w:val="000000100000"/>
+        </w:trPr>
+        <w:tc>
+          <w:tcPr>
+            <w:tcW w:w="1809" w:type="dxa"/>
+          </w:tcPr>
+          <w:p>
+            <w:pPr>
+              <w:pStyle w:val="TableContent"/>
+            </w:pPr>
+            <w:r>
+              <w:t>Mi 23.06.2010</w:t>
+            </w:r>
+          </w:p>
+        </w:tc>
+        <w:tc>
+          <w:tcPr>
+            <w:tcW w:w="1701" w:type="dxa"/>
+          </w:tcPr>
+          <w:p>
+            <w:pPr>
+              <w:pStyle w:val="TableContent"/>
+            </w:pPr>
+          </w:p>
+        </w:tc>
+        <w:tc>
+          <w:tcPr>
+            <w:tcW w:w="6452" w:type="dxa"/>
+          </w:tcPr>
+          <w:p>
+            <w:pPr>
+              <w:pStyle w:val="TableContent"/>
+            </w:pPr>
+            <w:r>
+              <w:t xml:space="preserve">Präsentation, </w:t>
+            </w:r>
+            <w:proofErr w:type="spellStart"/>
+            <w:r>
+              <w:t>Slides</w:t>
+            </w:r>
+            <w:proofErr w:type="spellEnd"/>
+          </w:p>
+        </w:tc>
+      </w:tr>
+      <w:tr>
+        <w:tc>
+          <w:tcPr>
+            <w:tcW w:w="1809" w:type="dxa"/>
+          </w:tcPr>
+          <w:p>
+            <w:pPr>
+              <w:pStyle w:val="TableContent"/>
+            </w:pPr>
+            <w:r>
+              <w:t>Mi 30.06.2010</w:t>
+            </w:r>
+          </w:p>
+        </w:tc>
+        <w:tc>
+          <w:tcPr>
+            <w:tcW w:w="1701" w:type="dxa"/>
+          </w:tcPr>
+          <w:p>
+            <w:pPr>
+              <w:pStyle w:val="TableContent"/>
+            </w:pPr>
+          </w:p>
+        </w:tc>
+        <w:tc>
+          <w:tcPr>
+            <w:tcW w:w="6452" w:type="dxa"/>
+          </w:tcPr>
+          <w:p>
+            <w:pPr>
+              <w:pStyle w:val="TableContent"/>
+            </w:pPr>
+            <w:r>
+              <w:t>Korrekturen, Probedurchlauf</w:t>
+            </w:r>
+          </w:p>
+        </w:tc>
+      </w:tr>
+      <w:tr>
+        <w:trPr>
+          <w:cnfStyle w:val="000000100000"/>
+        </w:trPr>
+        <w:tc>
+          <w:tcPr>
+            <w:tcW w:w="1809" w:type="dxa"/>
+          </w:tcPr>
+          <w:p>
+            <w:pPr>
+              <w:pStyle w:val="TableContent"/>
+            </w:pPr>
+            <w:r>
+              <w:t>Mi 07.07</w:t>
+            </w:r>
+            <w:r>
+              <w:t>.2010</w:t>
+            </w:r>
+          </w:p>
+        </w:tc>
+        <w:tc>
+          <w:tcPr>
+            <w:tcW w:w="1701" w:type="dxa"/>
+          </w:tcPr>
+          <w:p>
+            <w:pPr>
+              <w:pStyle w:val="TableContent"/>
+            </w:pPr>
+            <w:r>
+              <w:t>Mi 07.07</w:t>
+            </w:r>
+            <w:r>
+              <w:t>.2010</w:t>
+            </w:r>
+          </w:p>
+        </w:tc>
+        <w:tc>
+          <w:tcPr>
+            <w:tcW w:w="6452" w:type="dxa"/>
+          </w:tcPr>
+          <w:p>
+            <w:pPr>
+              <w:pStyle w:val="TableContent"/>
+            </w:pPr>
+            <w:r>
+              <w:t>Abgabe</w:t>
+            </w:r>
+          </w:p>
+        </w:tc>
+      </w:tr>
+      <w:tr>
+        <w:tc>
+          <w:tcPr>
+            <w:tcW w:w="1809" w:type="dxa"/>
+          </w:tcPr>
+          <w:p>
+            <w:pPr>
+              <w:pStyle w:val="TableContent"/>
+            </w:pPr>
+            <w:r>
+              <w:t>Mi 14.07.2010</w:t>
+            </w:r>
+          </w:p>
+        </w:tc>
+        <w:tc>
+          <w:tcPr>
+            <w:tcW w:w="1701" w:type="dxa"/>
+          </w:tcPr>
+          <w:p>
+            <w:pPr>
+              <w:pStyle w:val="TableContent"/>
+            </w:pPr>
+            <w:r>
+              <w:t>Mi 14.07.2010</w:t>
+            </w:r>
+          </w:p>
+        </w:tc>
+        <w:tc>
+          <w:tcPr>
+            <w:tcW w:w="6452" w:type="dxa"/>
+          </w:tcPr>
+          <w:p>
+            <w:pPr>
+              <w:pStyle w:val="TableContent"/>
+            </w:pPr>
+            <w:r>
+              <w:t>Präsentation</w:t>
+            </w:r>
+          </w:p>
+        </w:tc>
+      </w:tr>
+    </w:tbl>
+    <w:p/>
     <w:p>
       <w:pPr>
         <w:pStyle w:val="berschrift2"/>
       </w:pPr>
-      <w:bookmarkStart w:id="4" w:name="_Toc258534890"/>
+      <w:bookmarkStart w:id="5" w:name="_Toc258534890"/>
       <w:proofErr w:type="spellStart"/>
       <w:r>
         <w:t>Scrum</w:t>
       </w:r>
-      <w:bookmarkEnd w:id="4"/>
+      <w:bookmarkEnd w:id="5"/>
       <w:proofErr w:type="spellEnd"/>
     </w:p>
     <w:p>
       <w:pPr>
         <w:pStyle w:val="berschrift3"/>
       </w:pPr>
-      <w:bookmarkStart w:id="5" w:name="_Toc258534891"/>
+      <w:bookmarkStart w:id="6" w:name="_Toc258534891"/>
       <w:r>
         <w:t>Stories</w:t>
       </w:r>
-      <w:bookmarkEnd w:id="5"/>
+      <w:bookmarkEnd w:id="6"/>
     </w:p>
     <w:p>
       <w:pPr>
         <w:pStyle w:val="berschrift3"/>
       </w:pPr>
-      <w:bookmarkStart w:id="6" w:name="_Toc258534892"/>
+      <w:bookmarkStart w:id="7" w:name="_Toc258534892"/>
       <w:r>
         <w:t xml:space="preserve">User </w:t>
       </w:r>
@@ -2828,14 +3196,14 @@
       <w:r>
         <w:t>Roles</w:t>
       </w:r>
-      <w:bookmarkEnd w:id="6"/>
+      <w:bookmarkEnd w:id="7"/>
       <w:proofErr w:type="spellEnd"/>
     </w:p>
     <w:p>
       <w:pPr>
         <w:pStyle w:val="berschrift3"/>
       </w:pPr>
-      <w:bookmarkStart w:id="7" w:name="_Toc258534893"/>
+      <w:bookmarkStart w:id="8" w:name="_Toc258534893"/>
       <w:r>
         <w:t xml:space="preserve">Definition of </w:t>
       </w:r>
@@ -2843,54 +3211,54 @@
       <w:r>
         <w:t>Done</w:t>
       </w:r>
-      <w:bookmarkEnd w:id="7"/>
+      <w:bookmarkEnd w:id="8"/>
       <w:proofErr w:type="spellEnd"/>
     </w:p>
     <w:p>
       <w:pPr>
         <w:pStyle w:val="berschrift3"/>
       </w:pPr>
-      <w:bookmarkStart w:id="8" w:name="_Toc258534894"/>
+      <w:bookmarkStart w:id="9" w:name="_Toc258534894"/>
       <w:r>
         <w:t>Sprint Definition</w:t>
       </w:r>
-      <w:bookmarkEnd w:id="8"/>
+      <w:bookmarkEnd w:id="9"/>
     </w:p>
     <w:p>
       <w:pPr>
         <w:pStyle w:val="berschrift1"/>
       </w:pPr>
-      <w:bookmarkStart w:id="9" w:name="_Toc258534895"/>
+      <w:bookmarkStart w:id="10" w:name="_Toc258534895"/>
       <w:r>
         <w:t>Umsetzung</w:t>
       </w:r>
-      <w:bookmarkEnd w:id="9"/>
+      <w:bookmarkEnd w:id="10"/>
     </w:p>
     <w:p>
       <w:pPr>
         <w:pStyle w:val="berschrift2"/>
       </w:pPr>
-      <w:bookmarkStart w:id="10" w:name="_Toc258534896"/>
+      <w:bookmarkStart w:id="11" w:name="_Toc258534896"/>
       <w:r>
         <w:t>Tools</w:t>
       </w:r>
-      <w:bookmarkEnd w:id="10"/>
+      <w:bookmarkEnd w:id="11"/>
     </w:p>
     <w:p>
       <w:pPr>
         <w:pStyle w:val="berschrift3"/>
       </w:pPr>
-      <w:bookmarkStart w:id="11" w:name="_Toc258534897"/>
+      <w:bookmarkStart w:id="12" w:name="_Toc258534897"/>
       <w:r>
         <w:t>Übersicht</w:t>
       </w:r>
-      <w:bookmarkEnd w:id="11"/>
+      <w:bookmarkEnd w:id="12"/>
     </w:p>
     <w:p>
       <w:pPr>
         <w:pStyle w:val="berschrift3"/>
       </w:pPr>
-      <w:bookmarkStart w:id="12" w:name="_Toc258534898"/>
+      <w:bookmarkStart w:id="13" w:name="_Toc258534898"/>
       <w:proofErr w:type="spellStart"/>
       <w:r>
         <w:t>Collaboration</w:t>
@@ -2903,38 +3271,38 @@
       <w:r>
         <w:t>Docs</w:t>
       </w:r>
-      <w:bookmarkEnd w:id="12"/>
+      <w:bookmarkEnd w:id="13"/>
       <w:proofErr w:type="spellEnd"/>
     </w:p>
     <w:p>
       <w:pPr>
         <w:pStyle w:val="berschrift3"/>
       </w:pPr>
-      <w:bookmarkStart w:id="13" w:name="_Toc258534899"/>
+      <w:bookmarkStart w:id="14" w:name="_Toc258534899"/>
       <w:proofErr w:type="spellStart"/>
       <w:r>
         <w:t>Communication</w:t>
       </w:r>
-      <w:bookmarkEnd w:id="13"/>
+      <w:bookmarkEnd w:id="14"/>
       <w:proofErr w:type="spellEnd"/>
     </w:p>
     <w:p>
       <w:pPr>
         <w:pStyle w:val="berschrift3"/>
       </w:pPr>
-      <w:bookmarkStart w:id="14" w:name="_Toc258534900"/>
+      <w:bookmarkStart w:id="15" w:name="_Toc258534900"/>
       <w:proofErr w:type="spellStart"/>
       <w:r>
         <w:t>Applikationsentwikclung</w:t>
       </w:r>
-      <w:bookmarkEnd w:id="14"/>
+      <w:bookmarkEnd w:id="15"/>
       <w:proofErr w:type="spellEnd"/>
     </w:p>
     <w:p>
       <w:pPr>
         <w:pStyle w:val="berschrift3"/>
       </w:pPr>
-      <w:bookmarkStart w:id="15" w:name="_Toc258534901"/>
+      <w:bookmarkStart w:id="16" w:name="_Toc258534901"/>
       <w:proofErr w:type="spellStart"/>
       <w:r>
         <w:t>Versionkontrolle</w:t>
@@ -2943,57 +3311,57 @@
       <w:r>
         <w:t xml:space="preserve"> – Google Code</w:t>
       </w:r>
-      <w:bookmarkEnd w:id="15"/>
+      <w:bookmarkEnd w:id="16"/>
     </w:p>
     <w:p>
       <w:pPr>
         <w:pStyle w:val="berschrift3"/>
       </w:pPr>
-      <w:bookmarkStart w:id="16" w:name="_Toc258534902"/>
+      <w:bookmarkStart w:id="17" w:name="_Toc258534902"/>
       <w:proofErr w:type="spellStart"/>
       <w:r>
         <w:t>Hosting</w:t>
       </w:r>
-      <w:bookmarkEnd w:id="16"/>
+      <w:bookmarkEnd w:id="17"/>
       <w:proofErr w:type="spellEnd"/>
     </w:p>
     <w:p>
       <w:pPr>
         <w:pStyle w:val="berschrift2"/>
       </w:pPr>
-      <w:bookmarkStart w:id="17" w:name="_Toc258534903"/>
+      <w:bookmarkStart w:id="18" w:name="_Toc258534903"/>
       <w:r>
         <w:t>Probleme</w:t>
       </w:r>
-      <w:bookmarkEnd w:id="17"/>
+      <w:bookmarkEnd w:id="18"/>
     </w:p>
     <w:p>
       <w:pPr>
         <w:pStyle w:val="berschrift1"/>
       </w:pPr>
-      <w:bookmarkStart w:id="18" w:name="_Toc258534904"/>
+      <w:bookmarkStart w:id="19" w:name="_Toc258534904"/>
       <w:r>
         <w:t>Neue Funktionen und Technologien</w:t>
       </w:r>
-      <w:bookmarkEnd w:id="18"/>
+      <w:bookmarkEnd w:id="19"/>
     </w:p>
     <w:p>
       <w:pPr>
         <w:pStyle w:val="berschrift2"/>
       </w:pPr>
-      <w:bookmarkStart w:id="19" w:name="_Toc258534905"/>
+      <w:bookmarkStart w:id="20" w:name="_Toc258534905"/>
       <w:proofErr w:type="spellStart"/>
       <w:r>
         <w:t>OAuth</w:t>
       </w:r>
-      <w:bookmarkEnd w:id="19"/>
+      <w:bookmarkEnd w:id="20"/>
       <w:proofErr w:type="spellEnd"/>
     </w:p>
     <w:p>
       <w:pPr>
         <w:pStyle w:val="berschrift2"/>
       </w:pPr>
-      <w:bookmarkStart w:id="20" w:name="_Toc258534906"/>
+      <w:bookmarkStart w:id="21" w:name="_Toc258534906"/>
       <w:r>
         <w:t xml:space="preserve">Code </w:t>
       </w:r>
@@ -3001,81 +3369,81 @@
       <w:r>
         <w:t>sniplets</w:t>
       </w:r>
-      <w:bookmarkEnd w:id="20"/>
+      <w:bookmarkEnd w:id="21"/>
       <w:proofErr w:type="spellEnd"/>
     </w:p>
     <w:p>
       <w:pPr>
         <w:pStyle w:val="berschrift1"/>
       </w:pPr>
-      <w:bookmarkStart w:id="21" w:name="_Toc258534907"/>
+      <w:bookmarkStart w:id="22" w:name="_Toc258534907"/>
       <w:r>
         <w:t>Tests</w:t>
       </w:r>
-      <w:bookmarkEnd w:id="21"/>
+      <w:bookmarkEnd w:id="22"/>
     </w:p>
     <w:p>
       <w:pPr>
         <w:pStyle w:val="berschrift1"/>
       </w:pPr>
-      <w:bookmarkStart w:id="22" w:name="_Toc258534908"/>
+      <w:bookmarkStart w:id="23" w:name="_Toc258534908"/>
       <w:proofErr w:type="spellStart"/>
       <w:r>
         <w:t>Learnings</w:t>
       </w:r>
-      <w:bookmarkEnd w:id="22"/>
+      <w:bookmarkEnd w:id="23"/>
       <w:proofErr w:type="spellEnd"/>
     </w:p>
     <w:p>
       <w:pPr>
         <w:pStyle w:val="berschrift1"/>
       </w:pPr>
-      <w:bookmarkStart w:id="23" w:name="_Toc258534909"/>
+      <w:bookmarkStart w:id="24" w:name="_Toc258534909"/>
       <w:r>
         <w:t>Glossar</w:t>
       </w:r>
-      <w:bookmarkEnd w:id="23"/>
+      <w:bookmarkEnd w:id="24"/>
     </w:p>
     <w:p>
       <w:pPr>
         <w:pStyle w:val="berschrift1"/>
       </w:pPr>
-      <w:bookmarkStart w:id="24" w:name="_Toc258534910"/>
+      <w:bookmarkStart w:id="25" w:name="_Toc258534910"/>
       <w:r>
         <w:t>Quellenverzeichnis</w:t>
       </w:r>
-      <w:bookmarkEnd w:id="24"/>
+      <w:bookmarkEnd w:id="25"/>
     </w:p>
     <w:p/>
     <w:p>
       <w:pPr>
         <w:pStyle w:val="berschrift1"/>
       </w:pPr>
-      <w:bookmarkStart w:id="25" w:name="_Toc258534911"/>
+      <w:bookmarkStart w:id="26" w:name="_Toc258534911"/>
       <w:r>
         <w:t>Überschrift 1</w:t>
       </w:r>
-      <w:bookmarkEnd w:id="25"/>
+      <w:bookmarkEnd w:id="26"/>
     </w:p>
     <w:p>
       <w:pPr>
         <w:pStyle w:val="berschrift2"/>
       </w:pPr>
-      <w:bookmarkStart w:id="26" w:name="_Toc258534912"/>
+      <w:bookmarkStart w:id="27" w:name="_Toc258534912"/>
       <w:r>
         <w:t>Überschrift 2</w:t>
       </w:r>
-      <w:bookmarkEnd w:id="26"/>
+      <w:bookmarkEnd w:id="27"/>
     </w:p>
     <w:p>
       <w:pPr>
         <w:pStyle w:val="berschrift3"/>
       </w:pPr>
-      <w:bookmarkStart w:id="27" w:name="_Toc258534913"/>
+      <w:bookmarkStart w:id="28" w:name="_Toc258534913"/>
       <w:r>
         <w:t>Überschrift 3</w:t>
       </w:r>
-      <w:bookmarkEnd w:id="27"/>
+      <w:bookmarkEnd w:id="28"/>
     </w:p>
     <w:p>
       <w:pPr>
@@ -4725,8 +5093,8 @@
         <w:br/>
         <w:t>   }</w:t>
       </w:r>
-      <w:bookmarkStart w:id="28" w:name="Abfrage_einer_potentiell_gecac_890576067"/>
-      <w:bookmarkEnd w:id="28"/>
+      <w:bookmarkStart w:id="29" w:name="Abfrage_einer_potentiell_gecac_890576067"/>
+      <w:bookmarkEnd w:id="29"/>
     </w:p>
     <w:p/>
     <w:p>
@@ -5005,7 +5373,7 @@
         <w:rStyle w:val="Seitenzahl"/>
         <w:noProof/>
       </w:rPr>
-      <w:t>6</w:t>
+      <w:t>3</w:t>
     </w:r>
     <w:r>
       <w:rPr>
@@ -5502,7 +5870,9 @@
       </w:pPr>
     </w:pPrDefault>
   </w:docDefaults>
-  <w:latentStyles w:defLockedState="0" w:defUIPriority="0" w:defSemiHidden="0" w:defUnhideWhenUsed="0" w:defQFormat="0" w:count="276"/>
+  <w:latentStyles w:defLockedState="0" w:defUIPriority="0" w:defSemiHidden="0" w:defUnhideWhenUsed="0" w:defQFormat="0" w:count="276">
+    <w:lsdException w:name="heading 2" w:uiPriority="9" w:qFormat="1"/>
+  </w:latentStyles>
   <w:style w:type="paragraph" w:default="1" w:styleId="Standard">
     <w:name w:val="Normal"/>
     <w:qFormat/>
@@ -5981,6 +6351,7 @@
   <w:style w:type="paragraph" w:customStyle="1" w:styleId="TableHead">
     <w:name w:val="Table Head"/>
     <w:basedOn w:val="Standard"/>
+    <w:uiPriority w:val="99"/>
     <w:qFormat/>
     <w:rsid w:val="005C0F87"/>
     <w:pPr>
@@ -5995,6 +6366,7 @@
   <w:style w:type="paragraph" w:customStyle="1" w:styleId="TableContent">
     <w:name w:val="Table Content"/>
     <w:basedOn w:val="Standard"/>
+    <w:uiPriority w:val="99"/>
     <w:qFormat/>
     <w:rsid w:val="00CF2748"/>
     <w:pPr>
@@ -6100,6 +6472,130 @@
       <w:szCs w:val="16"/>
       <w:lang w:val="de-CH" w:eastAsia="de-DE"/>
     </w:rPr>
+  </w:style>
+  <w:style w:type="table" w:styleId="MittleresRaster2-Akzent1">
+    <w:name w:val="Medium Grid 2 Accent 1"/>
+    <w:basedOn w:val="NormaleTabelle"/>
+    <w:rsid w:val="004B717B"/>
+    <w:pPr>
+      <w:spacing w:after="0"/>
+    </w:pPr>
+    <w:rPr>
+      <w:rFonts w:asciiTheme="majorHAnsi" w:eastAsiaTheme="majorEastAsia" w:hAnsiTheme="majorHAnsi" w:cstheme="majorBidi"/>
+      <w:color w:val="000000" w:themeColor="text1"/>
+    </w:rPr>
+    <w:tblPr>
+      <w:tblStyleRowBandSize w:val="1"/>
+      <w:tblStyleColBandSize w:val="1"/>
+      <w:tblInd w:w="0" w:type="dxa"/>
+      <w:tblBorders>
+        <w:top w:val="single" w:sz="8" w:space="0" w:color="4F81BD" w:themeColor="accent1"/>
+        <w:left w:val="single" w:sz="8" w:space="0" w:color="4F81BD" w:themeColor="accent1"/>
+        <w:bottom w:val="single" w:sz="8" w:space="0" w:color="4F81BD" w:themeColor="accent1"/>
+        <w:right w:val="single" w:sz="8" w:space="0" w:color="4F81BD" w:themeColor="accent1"/>
+        <w:insideH w:val="single" w:sz="8" w:space="0" w:color="4F81BD" w:themeColor="accent1"/>
+        <w:insideV w:val="single" w:sz="8" w:space="0" w:color="4F81BD" w:themeColor="accent1"/>
+      </w:tblBorders>
+      <w:tblCellMar>
+        <w:top w:w="0" w:type="dxa"/>
+        <w:left w:w="108" w:type="dxa"/>
+        <w:bottom w:w="0" w:type="dxa"/>
+        <w:right w:w="108" w:type="dxa"/>
+      </w:tblCellMar>
+    </w:tblPr>
+    <w:tcPr>
+      <w:shd w:val="clear" w:color="auto" w:fill="D3DFEE" w:themeFill="accent1" w:themeFillTint="3F"/>
+    </w:tcPr>
+    <w:tblStylePr w:type="firstRow">
+      <w:rPr>
+        <w:b/>
+        <w:bCs/>
+        <w:color w:val="000000" w:themeColor="text1"/>
+      </w:rPr>
+      <w:tblPr/>
+      <w:tcPr>
+        <w:shd w:val="clear" w:color="auto" w:fill="EDF2F8" w:themeFill="accent1" w:themeFillTint="19"/>
+      </w:tcPr>
+    </w:tblStylePr>
+    <w:tblStylePr w:type="lastRow">
+      <w:rPr>
+        <w:b/>
+        <w:bCs/>
+        <w:color w:val="000000" w:themeColor="text1"/>
+      </w:rPr>
+      <w:tblPr/>
+      <w:tcPr>
+        <w:tcBorders>
+          <w:top w:val="single" w:sz="12" w:space="0" w:color="000000" w:themeColor="text1"/>
+          <w:left w:val="nil"/>
+          <w:bottom w:val="nil"/>
+          <w:right w:val="nil"/>
+          <w:insideH w:val="nil"/>
+          <w:insideV w:val="nil"/>
+        </w:tcBorders>
+        <w:shd w:val="clear" w:color="auto" w:fill="FFFFFF" w:themeFill="background1"/>
+      </w:tcPr>
+    </w:tblStylePr>
+    <w:tblStylePr w:type="firstCol">
+      <w:rPr>
+        <w:b/>
+        <w:bCs/>
+        <w:color w:val="000000" w:themeColor="text1"/>
+      </w:rPr>
+      <w:tblPr/>
+      <w:tcPr>
+        <w:tcBorders>
+          <w:top w:val="nil"/>
+          <w:left w:val="nil"/>
+          <w:bottom w:val="nil"/>
+          <w:right w:val="nil"/>
+          <w:insideH w:val="nil"/>
+          <w:insideV w:val="nil"/>
+        </w:tcBorders>
+        <w:shd w:val="clear" w:color="auto" w:fill="FFFFFF" w:themeFill="background1"/>
+      </w:tcPr>
+    </w:tblStylePr>
+    <w:tblStylePr w:type="lastCol">
+      <w:rPr>
+        <w:b w:val="0"/>
+        <w:bCs w:val="0"/>
+        <w:color w:val="000000" w:themeColor="text1"/>
+      </w:rPr>
+      <w:tblPr/>
+      <w:tcPr>
+        <w:tcBorders>
+          <w:top w:val="nil"/>
+          <w:left w:val="nil"/>
+          <w:bottom w:val="nil"/>
+          <w:right w:val="nil"/>
+          <w:insideH w:val="nil"/>
+          <w:insideV w:val="nil"/>
+        </w:tcBorders>
+        <w:shd w:val="clear" w:color="auto" w:fill="DBE5F1" w:themeFill="accent1" w:themeFillTint="33"/>
+      </w:tcPr>
+    </w:tblStylePr>
+    <w:tblStylePr w:type="band1Vert">
+      <w:tblPr/>
+      <w:tcPr>
+        <w:shd w:val="clear" w:color="auto" w:fill="A7BFDE" w:themeFill="accent1" w:themeFillTint="7F"/>
+      </w:tcPr>
+    </w:tblStylePr>
+    <w:tblStylePr w:type="band1Horz">
+      <w:tblPr/>
+      <w:tcPr>
+        <w:tcBorders>
+          <w:insideH w:val="single" w:sz="6" w:space="0" w:color="4F81BD" w:themeColor="accent1"/>
+          <w:insideV w:val="single" w:sz="6" w:space="0" w:color="4F81BD" w:themeColor="accent1"/>
+        </w:tcBorders>
+        <w:shd w:val="clear" w:color="auto" w:fill="A7BFDE" w:themeFill="accent1" w:themeFillTint="7F"/>
+      </w:tcPr>
+    </w:tblStylePr>
+    <w:tblStylePr w:type="nwCell">
+      <w:tblPr/>
+      <w:tcPr>
+        <w:shd w:val="clear" w:color="auto" w:fill="FFFFFF" w:themeFill="background1"/>
+      </w:tcPr>
+    </w:tblStylePr>
   </w:style>
 </w:styles>
 </file>
@@ -6427,7 +6923,7 @@
 </file>
 
 <file path=customXml/itemProps1.xml><?xml version="1.0" encoding="utf-8"?>
-<ds:datastoreItem xmlns:ds="http://schemas.openxmlformats.org/officeDocument/2006/customXml" ds:itemID="{1A6856FE-B074-4E19-944A-62BB4E59FDA1}">
+<ds:datastoreItem xmlns:ds="http://schemas.openxmlformats.org/officeDocument/2006/customXml" ds:itemID="{1D4FA1B7-180D-C04B-88DD-49F3B4945163}">
   <ds:schemaRefs>
     <ds:schemaRef ds:uri="http://schemas.openxmlformats.org/officeDocument/2006/bibliography"/>
   </ds:schemaRefs>

</xml_diff>

<commit_message>
word documentation skelet complete.
</commit_message>
<xml_diff>
--- a/documentation/documents/seminar-arbeit.docx
+++ b/documentation/documents/seminar-arbeit.docx
@@ -2581,33 +2581,403 @@
         <w:pStyle w:val="berschrift1"/>
       </w:pPr>
       <w:bookmarkStart w:id="1" w:name="_Toc258534887"/>
+      <w:commentRangeStart w:id="2"/>
       <w:r>
         <w:t>Aufgabenstellung</w:t>
       </w:r>
       <w:bookmarkEnd w:id="1"/>
+      <w:commentRangeEnd w:id="2"/>
+      <w:r>
+        <w:rPr>
+          <w:rStyle w:val="Kommentarzeichen"/>
+          <w:rFonts w:ascii="Georgia" w:eastAsia="Times New Roman" w:hAnsi="Georgia" w:cs="Times New Roman"/>
+          <w:b w:val="0"/>
+          <w:bCs w:val="0"/>
+          <w:vanish/>
+          <w:color w:val="auto"/>
+        </w:rPr>
+        <w:commentReference w:id="2"/>
+      </w:r>
+    </w:p>
+    <w:p>
+      <w:r>
+        <w:t>Es folgt ein Auszug der wichtigsten Punkte aus dem Reglement für Seminararbeiten der HSZ-T.</w:t>
+      </w:r>
+    </w:p>
+    <w:p>
+      <w:pPr>
+        <w:pStyle w:val="Zitat"/>
+        <w:rPr>
+          <w:lang w:eastAsia="en-US"/>
+        </w:rPr>
+      </w:pPr>
+    </w:p>
+    <w:p>
+      <w:pPr>
+        <w:pStyle w:val="Zitat"/>
+        <w:rPr>
+          <w:lang w:eastAsia="en-US"/>
+        </w:rPr>
+      </w:pPr>
+      <w:r>
+        <w:rPr>
+          <w:lang w:eastAsia="en-US"/>
+        </w:rPr>
+        <w:t>„Der Aufwand des einzelnen Studierenden für die Bearbeitung der Seminararbeit selber</w:t>
+      </w:r>
+    </w:p>
+    <w:p>
+      <w:pPr>
+        <w:pStyle w:val="Zitat"/>
+        <w:rPr>
+          <w:lang w:eastAsia="en-US"/>
+        </w:rPr>
+      </w:pPr>
+      <w:r>
+        <w:rPr>
+          <w:lang w:eastAsia="en-US"/>
+        </w:rPr>
+        <w:t>soll ca. 50 Stunden betragen.</w:t>
+      </w:r>
+    </w:p>
+    <w:p>
+      <w:pPr>
+        <w:rPr>
+          <w:rFonts w:ascii="Arial" w:hAnsi="Arial" w:cs="Arial"/>
+          <w:szCs w:val="22"/>
+          <w:lang w:eastAsia="en-US"/>
+        </w:rPr>
+      </w:pPr>
+    </w:p>
+    <w:p>
+      <w:pPr>
+        <w:pStyle w:val="Zitat"/>
+        <w:rPr>
+          <w:lang w:eastAsia="en-US"/>
+        </w:rPr>
+      </w:pPr>
+      <w:r>
+        <w:rPr>
+          <w:lang w:eastAsia="en-US"/>
+        </w:rPr>
+        <w:t>Die Arbeit wird in Form eines kurzen technischen Berichtes auf Papier (A4, weiss, einseitig</w:t>
+      </w:r>
+    </w:p>
+    <w:p>
+      <w:pPr>
+        <w:pStyle w:val="Zitat"/>
+        <w:rPr>
+          <w:lang w:eastAsia="en-US"/>
+        </w:rPr>
+      </w:pPr>
+      <w:r>
+        <w:rPr>
+          <w:lang w:eastAsia="en-US"/>
+        </w:rPr>
+        <w:t>bedruckt) abgegeben. Die Sprache ist Hochdeutsch, bei Zustimmung durch den</w:t>
+      </w:r>
+    </w:p>
+    <w:p>
+      <w:pPr>
+        <w:pStyle w:val="Zitat"/>
+        <w:rPr>
+          <w:lang w:eastAsia="en-US"/>
+        </w:rPr>
+      </w:pPr>
+      <w:r>
+        <w:rPr>
+          <w:lang w:eastAsia="en-US"/>
+        </w:rPr>
+        <w:t>Betreuer kann die Arbeit auch in Englisch verfasst werden. Zusätzlich werden die Arbeit</w:t>
+      </w:r>
+    </w:p>
+    <w:p>
+      <w:pPr>
+        <w:pStyle w:val="Zitat"/>
+        <w:rPr>
+          <w:lang w:eastAsia="en-US"/>
+        </w:rPr>
+      </w:pPr>
+      <w:r>
+        <w:rPr>
+          <w:lang w:eastAsia="en-US"/>
+        </w:rPr>
+        <w:t xml:space="preserve">als </w:t>
+      </w:r>
+      <w:proofErr w:type="spellStart"/>
+      <w:r>
+        <w:rPr>
+          <w:lang w:eastAsia="en-US"/>
+        </w:rPr>
+        <w:t>PDF-File</w:t>
+      </w:r>
+      <w:proofErr w:type="spellEnd"/>
+      <w:r>
+        <w:rPr>
+          <w:lang w:eastAsia="en-US"/>
+        </w:rPr>
+        <w:t xml:space="preserve"> und die erstellten weiteren Arbeitsergebnisse auf einem geeigneten</w:t>
+      </w:r>
+    </w:p>
+    <w:p>
+      <w:pPr>
+        <w:pStyle w:val="Zitat"/>
+        <w:rPr>
+          <w:lang w:eastAsia="en-US"/>
+        </w:rPr>
+      </w:pPr>
+      <w:r>
+        <w:rPr>
+          <w:lang w:eastAsia="en-US"/>
+        </w:rPr>
+        <w:t>Medium abgegeben (vgl. auch Richtlinie zum erfolgreichen Verfassen einer Diplomarbeit).</w:t>
+      </w:r>
+    </w:p>
+    <w:p>
+      <w:pPr>
+        <w:rPr>
+          <w:rFonts w:ascii="Arial" w:hAnsi="Arial" w:cs="Arial"/>
+          <w:szCs w:val="22"/>
+          <w:lang w:eastAsia="en-US"/>
+        </w:rPr>
+      </w:pPr>
+    </w:p>
+    <w:p>
+      <w:pPr>
+        <w:pStyle w:val="Zitat"/>
+        <w:rPr>
+          <w:lang w:eastAsia="en-US"/>
+        </w:rPr>
+      </w:pPr>
+      <w:r>
+        <w:rPr>
+          <w:lang w:eastAsia="en-US"/>
+        </w:rPr>
+        <w:t>Die Arbeit wird mündlich in Hochdeutsch präsentiert. Diese Präsentation trägt zur Beurteilung bei. Anwesend sind dabei: alle am Seminar teilnehmenden Studierenden, der</w:t>
+      </w:r>
+    </w:p>
+    <w:p>
+      <w:pPr>
+        <w:pStyle w:val="Zitat"/>
+        <w:rPr>
+          <w:lang w:eastAsia="en-US"/>
+        </w:rPr>
+      </w:pPr>
+      <w:r>
+        <w:rPr>
+          <w:lang w:eastAsia="en-US"/>
+        </w:rPr>
+        <w:t>Dozent, interessierte Personen aus dem Kreise der Dozenten und Studenten des</w:t>
+      </w:r>
+    </w:p>
+    <w:p>
+      <w:pPr>
+        <w:pStyle w:val="Zitat"/>
+        <w:rPr>
+          <w:lang w:eastAsia="en-US"/>
+        </w:rPr>
+      </w:pPr>
+      <w:r>
+        <w:rPr>
+          <w:lang w:eastAsia="en-US"/>
+        </w:rPr>
+        <w:t>Fachstudiums Informatik, sowie ggf. weitere Personen auf Einladung der Leitung des</w:t>
+      </w:r>
+    </w:p>
+    <w:p>
+      <w:pPr>
+        <w:pStyle w:val="Zitat"/>
+        <w:rPr>
+          <w:lang w:eastAsia="en-US"/>
+        </w:rPr>
+      </w:pPr>
+      <w:r>
+        <w:rPr>
+          <w:lang w:eastAsia="en-US"/>
+        </w:rPr>
+        <w:t>Studiengangs Informatik. Die eigentliche Präsentationszeit soll 20-30 Minuten nicht</w:t>
+      </w:r>
+    </w:p>
+    <w:p>
+      <w:pPr>
+        <w:pStyle w:val="Zitat"/>
+        <w:rPr>
+          <w:lang w:eastAsia="en-US"/>
+        </w:rPr>
+      </w:pPr>
+      <w:r>
+        <w:rPr>
+          <w:lang w:eastAsia="en-US"/>
+        </w:rPr>
+        <w:t>übersteigen. Anschliessend an die Präsentation können seitens des Dozenten oder der</w:t>
+      </w:r>
+    </w:p>
+    <w:p>
+      <w:pPr>
+        <w:pStyle w:val="Zitat"/>
+        <w:rPr>
+          <w:lang w:eastAsia="en-US"/>
+        </w:rPr>
+      </w:pPr>
+      <w:r>
+        <w:rPr>
+          <w:lang w:eastAsia="en-US"/>
+        </w:rPr>
+        <w:t>Seminarteilnehmer Fragen zur Arbeit gestellt werden. Zur Präsentation ist eine einseitige</w:t>
+      </w:r>
+    </w:p>
+    <w:p>
+      <w:pPr>
+        <w:pStyle w:val="Zitat"/>
+        <w:rPr>
+          <w:lang w:eastAsia="en-US"/>
+        </w:rPr>
+      </w:pPr>
+      <w:r>
+        <w:rPr>
+          <w:lang w:eastAsia="en-US"/>
+        </w:rPr>
+        <w:t>Zusammenfassung für alle Seminarteilnehmer mitzubringen.“</w:t>
+      </w:r>
     </w:p>
     <w:p>
       <w:pPr>
         <w:pStyle w:val="berschrift1"/>
       </w:pPr>
-      <w:bookmarkStart w:id="2" w:name="_Toc258534888"/>
+      <w:r>
+        <w:t>Pflichtenheft</w:t>
+      </w:r>
+    </w:p>
+    <w:p>
+      <w:pPr>
+        <w:pStyle w:val="berschrift2"/>
+      </w:pPr>
+      <w:proofErr w:type="spellStart"/>
+      <w:r>
+        <w:t>Use</w:t>
+      </w:r>
+      <w:proofErr w:type="spellEnd"/>
+      <w:r>
+        <w:t xml:space="preserve"> </w:t>
+      </w:r>
+      <w:proofErr w:type="spellStart"/>
+      <w:r>
+        <w:t>Cases</w:t>
+      </w:r>
+      <w:proofErr w:type="spellEnd"/>
+    </w:p>
+    <w:p>
+      <w:pPr>
+        <w:pStyle w:val="berschrift3"/>
+      </w:pPr>
+      <w:proofErr w:type="spellStart"/>
+      <w:r>
+        <w:t>Use</w:t>
+      </w:r>
+      <w:proofErr w:type="spellEnd"/>
+      <w:r>
+        <w:t xml:space="preserve"> </w:t>
+      </w:r>
+      <w:proofErr w:type="spellStart"/>
+      <w:r>
+        <w:t>Case</w:t>
+      </w:r>
+      <w:proofErr w:type="spellEnd"/>
+      <w:r>
+        <w:t xml:space="preserve"> 1</w:t>
+      </w:r>
+    </w:p>
+    <w:p/>
+    <w:p>
+      <w:pPr>
+        <w:pStyle w:val="berschrift2"/>
+      </w:pPr>
+      <w:r>
+        <w:t>Kriterien</w:t>
+      </w:r>
+    </w:p>
+    <w:p>
+      <w:pPr>
+        <w:pStyle w:val="berschrift3"/>
+      </w:pPr>
+      <w:r>
+        <w:t>Muss</w:t>
+      </w:r>
+    </w:p>
+    <w:p>
+      <w:r>
+        <w:t>Das Produkt muss folgende Anforderungen erfüllen:</w:t>
+      </w:r>
+    </w:p>
+    <w:p>
+      <w:pPr>
+        <w:pStyle w:val="berschrift3"/>
+      </w:pPr>
+      <w:r>
+        <w:t>Soll</w:t>
+      </w:r>
+    </w:p>
+    <w:p>
+      <w:r>
+        <w:t>die Erfüllung dieser Kriterien wird angestrebt</w:t>
+      </w:r>
+    </w:p>
+    <w:p>
+      <w:pPr>
+        <w:pStyle w:val="berschrift3"/>
+      </w:pPr>
+      <w:r>
+        <w:t>Kann</w:t>
+      </w:r>
+    </w:p>
+    <w:p>
+      <w:r>
+        <w:t xml:space="preserve">Die Erfüllung ist nicht unbedingt notwendig und sollte nur angestrebt werden, falls noch ausreichende Kapazitäten vorhanden sind. </w:t>
+      </w:r>
+    </w:p>
+    <w:p>
+      <w:pPr>
+        <w:pStyle w:val="berschrift3"/>
+      </w:pPr>
+      <w:r>
+        <w:t>Abgrenzung</w:t>
+      </w:r>
+    </w:p>
+    <w:p>
+      <w:pPr>
+        <w:rPr>
+          <w:rFonts w:eastAsiaTheme="majorEastAsia"/>
+        </w:rPr>
+      </w:pPr>
+      <w:r>
+        <w:rPr>
+          <w:rFonts w:eastAsiaTheme="majorEastAsia"/>
+        </w:rPr>
+        <w:t>Diese Kriterien sollten bewusst nicht erreicht werden</w:t>
+      </w:r>
+    </w:p>
+    <w:p>
+      <w:pPr>
+        <w:pStyle w:val="berschrift1"/>
+      </w:pPr>
+      <w:bookmarkStart w:id="3" w:name="_Toc258534888"/>
       <w:r>
         <w:t>Planung</w:t>
       </w:r>
-      <w:bookmarkEnd w:id="2"/>
+      <w:bookmarkEnd w:id="3"/>
     </w:p>
     <w:p>
       <w:pPr>
         <w:pStyle w:val="berschrift2"/>
       </w:pPr>
-      <w:bookmarkStart w:id="3" w:name="_Toc249795578"/>
-      <w:bookmarkStart w:id="4" w:name="_Toc251186604"/>
+      <w:bookmarkStart w:id="4" w:name="_Toc249795578"/>
+      <w:bookmarkStart w:id="5" w:name="_Toc251186604"/>
       <w:proofErr w:type="spellStart"/>
       <w:r>
         <w:t>Milestones</w:t>
       </w:r>
-      <w:bookmarkEnd w:id="3"/>
       <w:bookmarkEnd w:id="4"/>
+      <w:bookmarkEnd w:id="5"/>
       <w:proofErr w:type="spellEnd"/>
     </w:p>
     <w:tbl>
@@ -3166,2127 +3536,1288 @@
       <w:pPr>
         <w:pStyle w:val="berschrift2"/>
       </w:pPr>
-      <w:bookmarkStart w:id="5" w:name="_Toc258534890"/>
-      <w:proofErr w:type="spellStart"/>
-      <w:r>
-        <w:t>Scrum</w:t>
-      </w:r>
-      <w:bookmarkEnd w:id="5"/>
-      <w:proofErr w:type="spellEnd"/>
-    </w:p>
-    <w:p>
-      <w:pPr>
-        <w:pStyle w:val="berschrift3"/>
-      </w:pPr>
-      <w:bookmarkStart w:id="6" w:name="_Toc258534891"/>
-      <w:r>
-        <w:t>Stories</w:t>
+      <w:bookmarkStart w:id="6" w:name="_Toc249795579"/>
+      <w:bookmarkStart w:id="7" w:name="_Toc251186605"/>
+      <w:r>
+        <w:t>Aufwandschätzung</w:t>
       </w:r>
       <w:bookmarkEnd w:id="6"/>
-    </w:p>
-    <w:p>
-      <w:pPr>
-        <w:pStyle w:val="berschrift3"/>
-      </w:pPr>
-      <w:bookmarkStart w:id="7" w:name="_Toc258534892"/>
-      <w:r>
-        <w:t xml:space="preserve">User </w:t>
-      </w:r>
-      <w:proofErr w:type="spellStart"/>
-      <w:r>
-        <w:t>Roles</w:t>
+      <w:r>
+        <w:t xml:space="preserve"> und effektiv </w:t>
+      </w:r>
+      <w:r>
+        <w:t>aufgew</w:t>
+      </w:r>
+      <w:r>
+        <w:t>e</w:t>
+      </w:r>
+      <w:r>
+        <w:t>nd</w:t>
+      </w:r>
+      <w:r>
+        <w:t>e</w:t>
+      </w:r>
+      <w:r>
+        <w:t>te</w:t>
+      </w:r>
+      <w:r>
+        <w:t xml:space="preserve"> Zeit</w:t>
       </w:r>
       <w:bookmarkEnd w:id="7"/>
-      <w:proofErr w:type="spellEnd"/>
-    </w:p>
-    <w:p>
-      <w:pPr>
-        <w:pStyle w:val="berschrift3"/>
-      </w:pPr>
-      <w:bookmarkStart w:id="8" w:name="_Toc258534893"/>
-      <w:r>
-        <w:t xml:space="preserve">Definition of </w:t>
-      </w:r>
-      <w:proofErr w:type="spellStart"/>
-      <w:r>
-        <w:t>Done</w:t>
-      </w:r>
-      <w:bookmarkEnd w:id="8"/>
-      <w:proofErr w:type="spellEnd"/>
-    </w:p>
-    <w:p>
-      <w:pPr>
-        <w:pStyle w:val="berschrift3"/>
-      </w:pPr>
-      <w:bookmarkStart w:id="9" w:name="_Toc258534894"/>
-      <w:r>
-        <w:t>Sprint Definition</w:t>
-      </w:r>
-      <w:bookmarkEnd w:id="9"/>
-    </w:p>
-    <w:p>
-      <w:pPr>
-        <w:pStyle w:val="berschrift1"/>
-      </w:pPr>
-      <w:bookmarkStart w:id="10" w:name="_Toc258534895"/>
-      <w:r>
-        <w:t>Umsetzung</w:t>
-      </w:r>
-      <w:bookmarkEnd w:id="10"/>
-    </w:p>
-    <w:p>
-      <w:pPr>
-        <w:pStyle w:val="berschrift2"/>
-      </w:pPr>
-      <w:bookmarkStart w:id="11" w:name="_Toc258534896"/>
-      <w:r>
-        <w:t>Tools</w:t>
-      </w:r>
-      <w:bookmarkEnd w:id="11"/>
-    </w:p>
-    <w:p>
-      <w:pPr>
-        <w:pStyle w:val="berschrift3"/>
-      </w:pPr>
-      <w:bookmarkStart w:id="12" w:name="_Toc258534897"/>
-      <w:r>
-        <w:t>Übersicht</w:t>
-      </w:r>
-      <w:bookmarkEnd w:id="12"/>
-    </w:p>
-    <w:p>
-      <w:pPr>
-        <w:pStyle w:val="berschrift3"/>
-      </w:pPr>
-      <w:bookmarkStart w:id="13" w:name="_Toc258534898"/>
-      <w:proofErr w:type="spellStart"/>
-      <w:r>
-        <w:t>Collaboration</w:t>
-      </w:r>
-      <w:proofErr w:type="spellEnd"/>
-      <w:r>
-        <w:t xml:space="preserve"> – Google Wave und Google </w:t>
-      </w:r>
-      <w:proofErr w:type="spellStart"/>
-      <w:r>
-        <w:t>Docs</w:t>
-      </w:r>
-      <w:bookmarkEnd w:id="13"/>
-      <w:proofErr w:type="spellEnd"/>
-    </w:p>
-    <w:p>
-      <w:pPr>
-        <w:pStyle w:val="berschrift3"/>
-      </w:pPr>
-      <w:bookmarkStart w:id="14" w:name="_Toc258534899"/>
-      <w:proofErr w:type="spellStart"/>
-      <w:r>
-        <w:t>Communication</w:t>
-      </w:r>
-      <w:bookmarkEnd w:id="14"/>
-      <w:proofErr w:type="spellEnd"/>
-    </w:p>
-    <w:p>
-      <w:pPr>
-        <w:pStyle w:val="berschrift3"/>
-      </w:pPr>
-      <w:bookmarkStart w:id="15" w:name="_Toc258534900"/>
-      <w:proofErr w:type="spellStart"/>
-      <w:r>
-        <w:t>Applikationsentwikclung</w:t>
-      </w:r>
-      <w:bookmarkEnd w:id="15"/>
-      <w:proofErr w:type="spellEnd"/>
-    </w:p>
-    <w:p>
-      <w:pPr>
-        <w:pStyle w:val="berschrift3"/>
-      </w:pPr>
-      <w:bookmarkStart w:id="16" w:name="_Toc258534901"/>
-      <w:proofErr w:type="spellStart"/>
-      <w:r>
-        <w:t>Versionkontrolle</w:t>
-      </w:r>
-      <w:proofErr w:type="spellEnd"/>
-      <w:r>
-        <w:t xml:space="preserve"> – Google Code</w:t>
-      </w:r>
-      <w:bookmarkEnd w:id="16"/>
-    </w:p>
-    <w:p>
-      <w:pPr>
-        <w:pStyle w:val="berschrift3"/>
-      </w:pPr>
-      <w:bookmarkStart w:id="17" w:name="_Toc258534902"/>
-      <w:proofErr w:type="spellStart"/>
-      <w:r>
-        <w:t>Hosting</w:t>
-      </w:r>
-      <w:bookmarkEnd w:id="17"/>
-      <w:proofErr w:type="spellEnd"/>
-    </w:p>
-    <w:p>
-      <w:pPr>
-        <w:pStyle w:val="berschrift2"/>
-      </w:pPr>
-      <w:bookmarkStart w:id="18" w:name="_Toc258534903"/>
-      <w:r>
-        <w:t>Probleme</w:t>
-      </w:r>
-      <w:bookmarkEnd w:id="18"/>
-    </w:p>
-    <w:p>
-      <w:pPr>
-        <w:pStyle w:val="berschrift1"/>
-      </w:pPr>
-      <w:bookmarkStart w:id="19" w:name="_Toc258534904"/>
-      <w:r>
-        <w:t>Neue Funktionen und Technologien</w:t>
-      </w:r>
-      <w:bookmarkEnd w:id="19"/>
-    </w:p>
-    <w:p>
-      <w:pPr>
-        <w:pStyle w:val="berschrift2"/>
-      </w:pPr>
-      <w:bookmarkStart w:id="20" w:name="_Toc258534905"/>
-      <w:proofErr w:type="spellStart"/>
-      <w:r>
-        <w:t>OAuth</w:t>
-      </w:r>
-      <w:bookmarkEnd w:id="20"/>
-      <w:proofErr w:type="spellEnd"/>
-    </w:p>
-    <w:p>
-      <w:pPr>
-        <w:pStyle w:val="berschrift2"/>
-      </w:pPr>
-      <w:bookmarkStart w:id="21" w:name="_Toc258534906"/>
-      <w:r>
-        <w:t xml:space="preserve">Code </w:t>
-      </w:r>
-      <w:proofErr w:type="spellStart"/>
-      <w:r>
-        <w:t>sniplets</w:t>
-      </w:r>
-      <w:bookmarkEnd w:id="21"/>
-      <w:proofErr w:type="spellEnd"/>
-    </w:p>
-    <w:p>
-      <w:pPr>
-        <w:pStyle w:val="berschrift1"/>
-      </w:pPr>
-      <w:bookmarkStart w:id="22" w:name="_Toc258534907"/>
-      <w:r>
-        <w:t>Tests</w:t>
-      </w:r>
-      <w:bookmarkEnd w:id="22"/>
-    </w:p>
-    <w:p>
-      <w:pPr>
-        <w:pStyle w:val="berschrift1"/>
-      </w:pPr>
-      <w:bookmarkStart w:id="23" w:name="_Toc258534908"/>
-      <w:proofErr w:type="spellStart"/>
-      <w:r>
-        <w:t>Learnings</w:t>
-      </w:r>
-      <w:bookmarkEnd w:id="23"/>
-      <w:proofErr w:type="spellEnd"/>
-    </w:p>
-    <w:p>
-      <w:pPr>
-        <w:pStyle w:val="berschrift1"/>
-      </w:pPr>
-      <w:bookmarkStart w:id="24" w:name="_Toc258534909"/>
-      <w:r>
-        <w:t>Glossar</w:t>
-      </w:r>
-      <w:bookmarkEnd w:id="24"/>
-    </w:p>
-    <w:p>
-      <w:pPr>
-        <w:pStyle w:val="berschrift1"/>
-      </w:pPr>
-      <w:bookmarkStart w:id="25" w:name="_Toc258534910"/>
-      <w:r>
-        <w:t>Quellenverzeichnis</w:t>
-      </w:r>
-      <w:bookmarkEnd w:id="25"/>
-    </w:p>
-    <w:p/>
-    <w:p>
-      <w:pPr>
-        <w:pStyle w:val="berschrift1"/>
-      </w:pPr>
-      <w:bookmarkStart w:id="26" w:name="_Toc258534911"/>
-      <w:r>
-        <w:t>Überschrift 1</w:t>
-      </w:r>
-      <w:bookmarkEnd w:id="26"/>
-    </w:p>
-    <w:p>
-      <w:pPr>
-        <w:pStyle w:val="berschrift2"/>
-      </w:pPr>
-      <w:bookmarkStart w:id="27" w:name="_Toc258534912"/>
-      <w:r>
-        <w:t>Überschrift 2</w:t>
-      </w:r>
-      <w:bookmarkEnd w:id="27"/>
-    </w:p>
-    <w:p>
-      <w:pPr>
-        <w:pStyle w:val="berschrift3"/>
-      </w:pPr>
-      <w:bookmarkStart w:id="28" w:name="_Toc258534913"/>
-      <w:r>
-        <w:t>Überschrift 3</w:t>
-      </w:r>
-      <w:bookmarkEnd w:id="28"/>
-    </w:p>
-    <w:p>
-      <w:pPr>
-        <w:pStyle w:val="berschrift4"/>
-      </w:pPr>
-      <w:r>
-        <w:t>Überschrift 4</w:t>
-      </w:r>
-    </w:p>
-    <w:p/>
-    <w:p>
-      <w:pPr>
-        <w:rPr>
-          <w:lang w:val="fr-CH"/>
-        </w:rPr>
-      </w:pPr>
-      <w:proofErr w:type="spellStart"/>
-      <w:r>
-        <w:t>Lorem</w:t>
-      </w:r>
-      <w:proofErr w:type="spellEnd"/>
-      <w:r>
-        <w:t xml:space="preserve"> </w:t>
-      </w:r>
-      <w:proofErr w:type="spellStart"/>
-      <w:r>
-        <w:t>ipsum</w:t>
-      </w:r>
-      <w:proofErr w:type="spellEnd"/>
-      <w:r>
-        <w:t xml:space="preserve"> </w:t>
-      </w:r>
-      <w:proofErr w:type="spellStart"/>
-      <w:r>
-        <w:t>dolor</w:t>
-      </w:r>
-      <w:proofErr w:type="spellEnd"/>
-      <w:r>
-        <w:t xml:space="preserve"> </w:t>
-      </w:r>
-      <w:proofErr w:type="spellStart"/>
-      <w:r>
-        <w:t>sit</w:t>
-      </w:r>
-      <w:proofErr w:type="spellEnd"/>
-      <w:r>
-        <w:t xml:space="preserve"> </w:t>
-      </w:r>
-      <w:proofErr w:type="spellStart"/>
-      <w:r>
-        <w:t>amet</w:t>
-      </w:r>
-      <w:proofErr w:type="spellEnd"/>
-      <w:r>
-        <w:t xml:space="preserve">, </w:t>
-      </w:r>
-      <w:proofErr w:type="spellStart"/>
-      <w:r>
-        <w:t>consectetur</w:t>
-      </w:r>
-      <w:proofErr w:type="spellEnd"/>
-      <w:r>
-        <w:t xml:space="preserve"> </w:t>
-      </w:r>
-      <w:proofErr w:type="spellStart"/>
-      <w:r>
-        <w:t>adipiscing</w:t>
-      </w:r>
-      <w:proofErr w:type="spellEnd"/>
-      <w:r>
-        <w:t xml:space="preserve"> </w:t>
-      </w:r>
-      <w:proofErr w:type="spellStart"/>
-      <w:r>
-        <w:t>elit</w:t>
-      </w:r>
-      <w:proofErr w:type="spellEnd"/>
-      <w:r>
-        <w:t xml:space="preserve">. </w:t>
-      </w:r>
-      <w:r>
-        <w:rPr>
-          <w:lang w:val="fr-CH"/>
-        </w:rPr>
-        <w:t xml:space="preserve">Aenean vitae elit velit. Quisque interdum lacus sit amet metus ornare egestas. </w:t>
-      </w:r>
-      <w:proofErr w:type="spellStart"/>
-      <w:r>
-        <w:t>Aenean</w:t>
-      </w:r>
-      <w:proofErr w:type="spellEnd"/>
-      <w:r>
-        <w:t xml:space="preserve"> at </w:t>
-      </w:r>
-      <w:proofErr w:type="spellStart"/>
-      <w:r>
-        <w:t>ipsum</w:t>
-      </w:r>
-      <w:proofErr w:type="spellEnd"/>
-      <w:r>
-        <w:t xml:space="preserve"> </w:t>
-      </w:r>
-      <w:proofErr w:type="spellStart"/>
-      <w:r>
-        <w:t>nibh</w:t>
-      </w:r>
-      <w:proofErr w:type="spellEnd"/>
-      <w:r>
-        <w:t xml:space="preserve">. In </w:t>
-      </w:r>
-      <w:proofErr w:type="spellStart"/>
-      <w:r>
-        <w:t>eu</w:t>
-      </w:r>
-      <w:proofErr w:type="spellEnd"/>
-      <w:r>
-        <w:t xml:space="preserve"> </w:t>
-      </w:r>
-      <w:proofErr w:type="spellStart"/>
-      <w:r>
-        <w:t>lorem</w:t>
-      </w:r>
-      <w:proofErr w:type="spellEnd"/>
-      <w:r>
-        <w:t xml:space="preserve"> non </w:t>
-      </w:r>
-      <w:proofErr w:type="spellStart"/>
-      <w:r>
-        <w:t>diam</w:t>
-      </w:r>
-      <w:proofErr w:type="spellEnd"/>
-      <w:r>
-        <w:t xml:space="preserve"> </w:t>
-      </w:r>
-      <w:proofErr w:type="spellStart"/>
-      <w:r>
-        <w:t>rhoncus</w:t>
-      </w:r>
-      <w:proofErr w:type="spellEnd"/>
-      <w:r>
-        <w:t xml:space="preserve"> </w:t>
-      </w:r>
-      <w:proofErr w:type="spellStart"/>
-      <w:r>
-        <w:t>vulputate</w:t>
-      </w:r>
-      <w:proofErr w:type="spellEnd"/>
-      <w:r>
-        <w:t xml:space="preserve">. </w:t>
-      </w:r>
-      <w:proofErr w:type="spellStart"/>
-      <w:r>
-        <w:t>Aliquam</w:t>
-      </w:r>
-      <w:proofErr w:type="spellEnd"/>
-      <w:r>
-        <w:t xml:space="preserve"> </w:t>
-      </w:r>
-      <w:proofErr w:type="spellStart"/>
-      <w:r>
-        <w:t>erat</w:t>
-      </w:r>
-      <w:proofErr w:type="spellEnd"/>
-      <w:r>
-        <w:t xml:space="preserve"> </w:t>
-      </w:r>
-      <w:proofErr w:type="spellStart"/>
-      <w:r>
-        <w:t>volutpat</w:t>
-      </w:r>
-      <w:proofErr w:type="spellEnd"/>
-      <w:r>
-        <w:t xml:space="preserve">. </w:t>
-      </w:r>
-      <w:proofErr w:type="spellStart"/>
-      <w:r>
-        <w:t>Donec</w:t>
-      </w:r>
-      <w:proofErr w:type="spellEnd"/>
-      <w:r>
-        <w:t xml:space="preserve"> </w:t>
-      </w:r>
-      <w:proofErr w:type="spellStart"/>
-      <w:r>
-        <w:t>vel</w:t>
-      </w:r>
-      <w:proofErr w:type="spellEnd"/>
-      <w:r>
-        <w:t xml:space="preserve"> </w:t>
-      </w:r>
-      <w:proofErr w:type="spellStart"/>
-      <w:r>
-        <w:t>mi</w:t>
-      </w:r>
-      <w:proofErr w:type="spellEnd"/>
-      <w:r>
-        <w:t xml:space="preserve"> </w:t>
-      </w:r>
-      <w:proofErr w:type="spellStart"/>
-      <w:r>
-        <w:t>diam</w:t>
-      </w:r>
-      <w:proofErr w:type="spellEnd"/>
-      <w:r>
-        <w:t xml:space="preserve">. </w:t>
-      </w:r>
-      <w:proofErr w:type="spellStart"/>
-      <w:r>
-        <w:t>Mauris</w:t>
-      </w:r>
-      <w:proofErr w:type="spellEnd"/>
-      <w:r>
-        <w:t xml:space="preserve"> </w:t>
-      </w:r>
-      <w:proofErr w:type="spellStart"/>
-      <w:r>
-        <w:t>auctor</w:t>
-      </w:r>
-      <w:proofErr w:type="spellEnd"/>
-      <w:r>
-        <w:t xml:space="preserve"> </w:t>
-      </w:r>
-      <w:proofErr w:type="spellStart"/>
-      <w:r>
-        <w:t>semper</w:t>
-      </w:r>
-      <w:proofErr w:type="spellEnd"/>
-      <w:r>
-        <w:t xml:space="preserve"> </w:t>
-      </w:r>
-      <w:proofErr w:type="spellStart"/>
-      <w:r>
-        <w:t>pretium</w:t>
-      </w:r>
-      <w:proofErr w:type="spellEnd"/>
-      <w:r>
-        <w:t xml:space="preserve">. </w:t>
-      </w:r>
-      <w:r>
-        <w:rPr>
-          <w:lang w:val="fr-CH"/>
-        </w:rPr>
-        <w:t>Nullam sem ligula, facilisis quis mollis quis, porttitor egestas dolor. Sed venenatis suscipit scelerisque. Suspendisse potenti. Quisque turpis tortor, dapibus ut ultricies a, vestibulum scelerisque orci. Duis in elit purus, gravida euismod erat. Suspendisse potenti. Nunc viverra facilisis arcu nec aliquam.</w:t>
-      </w:r>
-    </w:p>
-    <w:p>
-      <w:pPr>
-        <w:rPr>
-          <w:lang w:val="fr-CH"/>
-        </w:rPr>
-      </w:pPr>
-    </w:p>
-    <w:p>
-      <w:pPr>
-        <w:rPr>
-          <w:lang w:val="fr-CH"/>
-        </w:rPr>
-      </w:pPr>
-      <w:proofErr w:type="spellStart"/>
-      <w:r>
-        <w:rPr>
-          <w:lang w:val="en-US"/>
-        </w:rPr>
-        <w:t>Morbi</w:t>
-      </w:r>
-      <w:proofErr w:type="spellEnd"/>
-      <w:r>
-        <w:rPr>
-          <w:lang w:val="en-US"/>
-        </w:rPr>
-        <w:t xml:space="preserve"> </w:t>
-      </w:r>
-      <w:proofErr w:type="spellStart"/>
-      <w:r>
-        <w:rPr>
-          <w:lang w:val="en-US"/>
-        </w:rPr>
-        <w:t>consectetur</w:t>
-      </w:r>
-      <w:proofErr w:type="spellEnd"/>
-      <w:r>
-        <w:rPr>
-          <w:lang w:val="en-US"/>
-        </w:rPr>
-        <w:t xml:space="preserve"> dictum </w:t>
-      </w:r>
-      <w:proofErr w:type="spellStart"/>
-      <w:proofErr w:type="gramStart"/>
-      <w:r>
-        <w:rPr>
-          <w:lang w:val="en-US"/>
-        </w:rPr>
-        <w:t>leo</w:t>
-      </w:r>
-      <w:proofErr w:type="spellEnd"/>
-      <w:proofErr w:type="gramEnd"/>
-      <w:r>
-        <w:rPr>
-          <w:lang w:val="en-US"/>
-        </w:rPr>
-        <w:t xml:space="preserve"> a </w:t>
-      </w:r>
-      <w:proofErr w:type="spellStart"/>
-      <w:r>
-        <w:rPr>
-          <w:lang w:val="en-US"/>
-        </w:rPr>
-        <w:t>iaculis</w:t>
-      </w:r>
-      <w:proofErr w:type="spellEnd"/>
-      <w:r>
-        <w:rPr>
-          <w:lang w:val="en-US"/>
-        </w:rPr>
-        <w:t xml:space="preserve">. </w:t>
-      </w:r>
-      <w:proofErr w:type="spellStart"/>
-      <w:r>
-        <w:rPr>
-          <w:lang w:val="en-US"/>
-        </w:rPr>
-        <w:t>Donec</w:t>
-      </w:r>
-      <w:proofErr w:type="spellEnd"/>
-      <w:r>
-        <w:rPr>
-          <w:lang w:val="en-US"/>
-        </w:rPr>
-        <w:t xml:space="preserve"> </w:t>
-      </w:r>
-      <w:proofErr w:type="spellStart"/>
-      <w:r>
-        <w:rPr>
-          <w:lang w:val="en-US"/>
-        </w:rPr>
-        <w:t>pretium</w:t>
-      </w:r>
-      <w:proofErr w:type="spellEnd"/>
-      <w:r>
-        <w:rPr>
-          <w:lang w:val="en-US"/>
-        </w:rPr>
-        <w:t xml:space="preserve">, magna in </w:t>
-      </w:r>
-      <w:proofErr w:type="spellStart"/>
-      <w:r>
-        <w:rPr>
-          <w:lang w:val="en-US"/>
-        </w:rPr>
-        <w:t>semper</w:t>
-      </w:r>
-      <w:proofErr w:type="spellEnd"/>
-      <w:r>
-        <w:rPr>
-          <w:lang w:val="en-US"/>
-        </w:rPr>
-        <w:t xml:space="preserve"> </w:t>
-      </w:r>
-      <w:proofErr w:type="spellStart"/>
-      <w:r>
-        <w:rPr>
-          <w:lang w:val="en-US"/>
-        </w:rPr>
-        <w:t>accumsan</w:t>
-      </w:r>
-      <w:proofErr w:type="spellEnd"/>
-      <w:r>
-        <w:rPr>
-          <w:lang w:val="en-US"/>
-        </w:rPr>
-        <w:t xml:space="preserve">, </w:t>
-      </w:r>
-      <w:proofErr w:type="spellStart"/>
-      <w:r>
-        <w:rPr>
-          <w:lang w:val="en-US"/>
-        </w:rPr>
-        <w:t>tortor</w:t>
-      </w:r>
-      <w:proofErr w:type="spellEnd"/>
-      <w:r>
-        <w:rPr>
-          <w:lang w:val="en-US"/>
-        </w:rPr>
-        <w:t xml:space="preserve"> quam </w:t>
-      </w:r>
-      <w:proofErr w:type="spellStart"/>
-      <w:r>
-        <w:rPr>
-          <w:lang w:val="en-US"/>
-        </w:rPr>
-        <w:t>imperdiet</w:t>
-      </w:r>
-      <w:proofErr w:type="spellEnd"/>
-      <w:r>
-        <w:rPr>
-          <w:lang w:val="en-US"/>
-        </w:rPr>
-        <w:t xml:space="preserve"> </w:t>
-      </w:r>
-      <w:proofErr w:type="spellStart"/>
-      <w:r>
-        <w:rPr>
-          <w:lang w:val="en-US"/>
-        </w:rPr>
-        <w:t>lorem</w:t>
-      </w:r>
-      <w:proofErr w:type="spellEnd"/>
-      <w:r>
-        <w:rPr>
-          <w:lang w:val="en-US"/>
-        </w:rPr>
-        <w:t xml:space="preserve">, ac </w:t>
-      </w:r>
-      <w:proofErr w:type="spellStart"/>
-      <w:r>
-        <w:rPr>
-          <w:lang w:val="en-US"/>
-        </w:rPr>
-        <w:t>scelerisque</w:t>
-      </w:r>
-      <w:proofErr w:type="spellEnd"/>
-      <w:r>
-        <w:rPr>
-          <w:lang w:val="en-US"/>
-        </w:rPr>
-        <w:t xml:space="preserve"> </w:t>
-      </w:r>
-      <w:proofErr w:type="spellStart"/>
-      <w:r>
-        <w:rPr>
-          <w:lang w:val="en-US"/>
-        </w:rPr>
-        <w:t>enim</w:t>
-      </w:r>
-      <w:proofErr w:type="spellEnd"/>
-      <w:r>
-        <w:rPr>
-          <w:lang w:val="en-US"/>
-        </w:rPr>
-        <w:t xml:space="preserve"> </w:t>
-      </w:r>
-      <w:proofErr w:type="spellStart"/>
-      <w:r>
-        <w:rPr>
-          <w:lang w:val="en-US"/>
-        </w:rPr>
-        <w:t>metus</w:t>
-      </w:r>
-      <w:proofErr w:type="spellEnd"/>
-      <w:r>
-        <w:rPr>
-          <w:lang w:val="en-US"/>
-        </w:rPr>
-        <w:t xml:space="preserve"> sit </w:t>
-      </w:r>
-      <w:proofErr w:type="spellStart"/>
-      <w:r>
-        <w:rPr>
-          <w:lang w:val="en-US"/>
-        </w:rPr>
-        <w:t>amet</w:t>
-      </w:r>
-      <w:proofErr w:type="spellEnd"/>
-      <w:r>
-        <w:rPr>
-          <w:lang w:val="en-US"/>
-        </w:rPr>
-        <w:t xml:space="preserve"> diam. </w:t>
-      </w:r>
-      <w:proofErr w:type="spellStart"/>
-      <w:r>
-        <w:rPr>
-          <w:lang w:val="en-US"/>
-        </w:rPr>
-        <w:t>Aliquam</w:t>
-      </w:r>
-      <w:proofErr w:type="spellEnd"/>
-      <w:r>
-        <w:rPr>
-          <w:lang w:val="en-US"/>
-        </w:rPr>
-        <w:t xml:space="preserve"> </w:t>
-      </w:r>
-      <w:proofErr w:type="spellStart"/>
-      <w:r>
-        <w:rPr>
-          <w:lang w:val="en-US"/>
-        </w:rPr>
-        <w:t>metus</w:t>
-      </w:r>
-      <w:proofErr w:type="spellEnd"/>
-      <w:r>
-        <w:rPr>
-          <w:lang w:val="en-US"/>
-        </w:rPr>
-        <w:t xml:space="preserve"> </w:t>
-      </w:r>
-      <w:proofErr w:type="spellStart"/>
-      <w:r>
-        <w:rPr>
-          <w:lang w:val="en-US"/>
-        </w:rPr>
-        <w:t>odio</w:t>
-      </w:r>
-      <w:proofErr w:type="spellEnd"/>
-      <w:r>
-        <w:rPr>
-          <w:lang w:val="en-US"/>
-        </w:rPr>
-        <w:t xml:space="preserve">, </w:t>
-      </w:r>
-      <w:proofErr w:type="spellStart"/>
-      <w:r>
-        <w:rPr>
-          <w:lang w:val="en-US"/>
-        </w:rPr>
-        <w:t>pellentesque</w:t>
-      </w:r>
-      <w:proofErr w:type="spellEnd"/>
-      <w:r>
-        <w:rPr>
-          <w:lang w:val="en-US"/>
-        </w:rPr>
-        <w:t xml:space="preserve"> sit </w:t>
-      </w:r>
-      <w:proofErr w:type="spellStart"/>
-      <w:r>
-        <w:rPr>
-          <w:lang w:val="en-US"/>
-        </w:rPr>
-        <w:t>amet</w:t>
-      </w:r>
-      <w:proofErr w:type="spellEnd"/>
-      <w:r>
-        <w:rPr>
-          <w:lang w:val="en-US"/>
-        </w:rPr>
-        <w:t xml:space="preserve"> </w:t>
-      </w:r>
-      <w:proofErr w:type="spellStart"/>
-      <w:r>
-        <w:rPr>
-          <w:lang w:val="en-US"/>
-        </w:rPr>
-        <w:t>ornare</w:t>
-      </w:r>
-      <w:proofErr w:type="spellEnd"/>
-      <w:r>
-        <w:rPr>
-          <w:lang w:val="en-US"/>
-        </w:rPr>
-        <w:t xml:space="preserve"> id, </w:t>
-      </w:r>
-      <w:proofErr w:type="spellStart"/>
-      <w:r>
-        <w:rPr>
-          <w:lang w:val="en-US"/>
-        </w:rPr>
-        <w:t>vestibulum</w:t>
-      </w:r>
-      <w:proofErr w:type="spellEnd"/>
-      <w:r>
-        <w:rPr>
-          <w:lang w:val="en-US"/>
-        </w:rPr>
-        <w:t xml:space="preserve"> a </w:t>
-      </w:r>
-      <w:proofErr w:type="spellStart"/>
-      <w:r>
-        <w:rPr>
-          <w:lang w:val="en-US"/>
-        </w:rPr>
-        <w:t>nulla</w:t>
-      </w:r>
-      <w:proofErr w:type="spellEnd"/>
-      <w:r>
-        <w:rPr>
-          <w:lang w:val="en-US"/>
-        </w:rPr>
-        <w:t xml:space="preserve">. </w:t>
-      </w:r>
-      <w:proofErr w:type="spellStart"/>
-      <w:r>
-        <w:rPr>
-          <w:lang w:val="en-US"/>
-        </w:rPr>
-        <w:t>Etiam</w:t>
-      </w:r>
-      <w:proofErr w:type="spellEnd"/>
-      <w:r>
-        <w:rPr>
-          <w:lang w:val="en-US"/>
-        </w:rPr>
-        <w:t xml:space="preserve"> </w:t>
-      </w:r>
-      <w:proofErr w:type="spellStart"/>
-      <w:r>
-        <w:rPr>
-          <w:lang w:val="en-US"/>
-        </w:rPr>
-        <w:t>luctus</w:t>
-      </w:r>
-      <w:proofErr w:type="spellEnd"/>
-      <w:r>
-        <w:rPr>
-          <w:lang w:val="en-US"/>
-        </w:rPr>
-        <w:t xml:space="preserve"> </w:t>
-      </w:r>
-      <w:proofErr w:type="spellStart"/>
-      <w:r>
-        <w:rPr>
-          <w:lang w:val="en-US"/>
-        </w:rPr>
-        <w:t>rutrum</w:t>
-      </w:r>
-      <w:proofErr w:type="spellEnd"/>
-      <w:r>
-        <w:rPr>
-          <w:lang w:val="en-US"/>
-        </w:rPr>
-        <w:t xml:space="preserve"> </w:t>
-      </w:r>
-      <w:proofErr w:type="spellStart"/>
-      <w:r>
-        <w:rPr>
-          <w:lang w:val="en-US"/>
-        </w:rPr>
-        <w:t>lorem</w:t>
-      </w:r>
-      <w:proofErr w:type="spellEnd"/>
-      <w:r>
-        <w:rPr>
-          <w:lang w:val="en-US"/>
-        </w:rPr>
-        <w:t xml:space="preserve">, id </w:t>
-      </w:r>
-      <w:proofErr w:type="spellStart"/>
-      <w:r>
-        <w:rPr>
-          <w:lang w:val="en-US"/>
-        </w:rPr>
-        <w:t>varius</w:t>
-      </w:r>
-      <w:proofErr w:type="spellEnd"/>
-      <w:r>
-        <w:rPr>
-          <w:lang w:val="en-US"/>
-        </w:rPr>
-        <w:t xml:space="preserve"> </w:t>
-      </w:r>
-      <w:proofErr w:type="spellStart"/>
-      <w:proofErr w:type="gramStart"/>
-      <w:r>
-        <w:rPr>
-          <w:lang w:val="en-US"/>
-        </w:rPr>
-        <w:t>sem</w:t>
-      </w:r>
-      <w:proofErr w:type="spellEnd"/>
-      <w:proofErr w:type="gramEnd"/>
-      <w:r>
-        <w:rPr>
-          <w:lang w:val="en-US"/>
-        </w:rPr>
-        <w:t xml:space="preserve"> </w:t>
-      </w:r>
-      <w:proofErr w:type="spellStart"/>
-      <w:r>
-        <w:rPr>
-          <w:lang w:val="en-US"/>
-        </w:rPr>
-        <w:t>vestibulum</w:t>
-      </w:r>
-      <w:proofErr w:type="spellEnd"/>
-      <w:r>
-        <w:rPr>
-          <w:lang w:val="en-US"/>
-        </w:rPr>
-        <w:t xml:space="preserve"> </w:t>
-      </w:r>
-      <w:proofErr w:type="spellStart"/>
-      <w:r>
-        <w:rPr>
-          <w:lang w:val="en-US"/>
-        </w:rPr>
-        <w:t>ut</w:t>
-      </w:r>
-      <w:proofErr w:type="spellEnd"/>
-      <w:r>
-        <w:rPr>
-          <w:lang w:val="en-US"/>
-        </w:rPr>
-        <w:t xml:space="preserve">. </w:t>
-      </w:r>
-      <w:proofErr w:type="spellStart"/>
-      <w:proofErr w:type="gramStart"/>
-      <w:r>
-        <w:rPr>
-          <w:lang w:val="en-US"/>
-        </w:rPr>
-        <w:t>Sed</w:t>
-      </w:r>
-      <w:proofErr w:type="spellEnd"/>
-      <w:r>
-        <w:rPr>
-          <w:lang w:val="en-US"/>
-        </w:rPr>
-        <w:t xml:space="preserve"> </w:t>
-      </w:r>
-      <w:proofErr w:type="spellStart"/>
-      <w:r>
-        <w:rPr>
-          <w:lang w:val="en-US"/>
-        </w:rPr>
-        <w:t>vulputate</w:t>
-      </w:r>
-      <w:proofErr w:type="spellEnd"/>
-      <w:r>
-        <w:rPr>
-          <w:lang w:val="en-US"/>
-        </w:rPr>
-        <w:t xml:space="preserve"> </w:t>
-      </w:r>
-      <w:proofErr w:type="spellStart"/>
-      <w:r>
-        <w:rPr>
-          <w:lang w:val="en-US"/>
-        </w:rPr>
-        <w:t>velit</w:t>
-      </w:r>
-      <w:proofErr w:type="spellEnd"/>
-      <w:r>
-        <w:rPr>
-          <w:lang w:val="en-US"/>
-        </w:rPr>
-        <w:t xml:space="preserve"> </w:t>
-      </w:r>
-      <w:proofErr w:type="spellStart"/>
-      <w:r>
-        <w:rPr>
-          <w:lang w:val="en-US"/>
-        </w:rPr>
-        <w:t>justo</w:t>
-      </w:r>
-      <w:proofErr w:type="spellEnd"/>
-      <w:r>
-        <w:rPr>
-          <w:lang w:val="en-US"/>
-        </w:rPr>
-        <w:t>.</w:t>
-      </w:r>
-      <w:proofErr w:type="gramEnd"/>
-      <w:r>
-        <w:rPr>
-          <w:lang w:val="en-US"/>
-        </w:rPr>
-        <w:t xml:space="preserve"> </w:t>
-      </w:r>
-      <w:proofErr w:type="spellStart"/>
-      <w:r>
-        <w:rPr>
-          <w:lang w:val="en-US"/>
-        </w:rPr>
-        <w:t>Etiam</w:t>
-      </w:r>
-      <w:proofErr w:type="spellEnd"/>
-      <w:r>
-        <w:rPr>
-          <w:lang w:val="en-US"/>
-        </w:rPr>
-        <w:t xml:space="preserve"> </w:t>
-      </w:r>
-      <w:proofErr w:type="gramStart"/>
-      <w:r>
-        <w:rPr>
-          <w:lang w:val="en-US"/>
-        </w:rPr>
-        <w:t xml:space="preserve">non </w:t>
-      </w:r>
-      <w:proofErr w:type="spellStart"/>
-      <w:r>
-        <w:rPr>
-          <w:lang w:val="en-US"/>
-        </w:rPr>
-        <w:t>hendrerit</w:t>
-      </w:r>
-      <w:proofErr w:type="spellEnd"/>
-      <w:proofErr w:type="gramEnd"/>
-      <w:r>
-        <w:rPr>
-          <w:lang w:val="en-US"/>
-        </w:rPr>
-        <w:t xml:space="preserve"> ante. </w:t>
-      </w:r>
-      <w:proofErr w:type="spellStart"/>
-      <w:proofErr w:type="gramStart"/>
-      <w:r>
-        <w:t>Nullam</w:t>
-      </w:r>
-      <w:proofErr w:type="spellEnd"/>
-      <w:r>
-        <w:t xml:space="preserve"> </w:t>
-      </w:r>
-      <w:proofErr w:type="spellStart"/>
-      <w:r>
-        <w:t>id</w:t>
-      </w:r>
-      <w:proofErr w:type="spellEnd"/>
-      <w:r>
-        <w:t xml:space="preserve"> ante </w:t>
-      </w:r>
-      <w:proofErr w:type="spellStart"/>
-      <w:r>
-        <w:t>semper</w:t>
-      </w:r>
-      <w:proofErr w:type="spellEnd"/>
-      <w:r>
-        <w:t xml:space="preserve"> </w:t>
-      </w:r>
-      <w:proofErr w:type="spellStart"/>
-      <w:r>
-        <w:t>tellus</w:t>
-      </w:r>
-      <w:proofErr w:type="spellEnd"/>
-      <w:r>
-        <w:t xml:space="preserve"> </w:t>
-      </w:r>
-      <w:proofErr w:type="spellStart"/>
-      <w:r>
-        <w:t>dictum</w:t>
-      </w:r>
-      <w:proofErr w:type="spellEnd"/>
-      <w:r>
-        <w:t xml:space="preserve"> </w:t>
-      </w:r>
-      <w:proofErr w:type="spellStart"/>
-      <w:r>
-        <w:t>interdum</w:t>
-      </w:r>
-      <w:proofErr w:type="spellEnd"/>
-      <w:r>
-        <w:t xml:space="preserve"> </w:t>
-      </w:r>
-      <w:proofErr w:type="spellStart"/>
-      <w:r>
-        <w:t>sed</w:t>
-      </w:r>
-      <w:proofErr w:type="spellEnd"/>
-      <w:r>
-        <w:t xml:space="preserve"> </w:t>
-      </w:r>
-      <w:proofErr w:type="spellStart"/>
-      <w:r>
-        <w:t>ac</w:t>
-      </w:r>
-      <w:proofErr w:type="spellEnd"/>
-      <w:r>
-        <w:t xml:space="preserve"> </w:t>
-      </w:r>
-      <w:proofErr w:type="spellStart"/>
-      <w:r>
-        <w:t>sapien</w:t>
-      </w:r>
-      <w:proofErr w:type="spellEnd"/>
-      <w:r>
-        <w:t>.</w:t>
-      </w:r>
-      <w:proofErr w:type="gramEnd"/>
-      <w:r>
-        <w:t xml:space="preserve"> In </w:t>
-      </w:r>
-      <w:proofErr w:type="spellStart"/>
-      <w:r>
-        <w:t>id</w:t>
-      </w:r>
-      <w:proofErr w:type="spellEnd"/>
-      <w:r>
-        <w:t xml:space="preserve"> </w:t>
-      </w:r>
-      <w:proofErr w:type="spellStart"/>
-      <w:r>
-        <w:t>rutrum</w:t>
-      </w:r>
-      <w:proofErr w:type="spellEnd"/>
-      <w:r>
-        <w:t xml:space="preserve"> </w:t>
-      </w:r>
-      <w:proofErr w:type="spellStart"/>
-      <w:r>
-        <w:t>dui</w:t>
-      </w:r>
-      <w:proofErr w:type="spellEnd"/>
-      <w:r>
-        <w:t xml:space="preserve">. </w:t>
-      </w:r>
-      <w:r>
-        <w:rPr>
-          <w:lang w:val="fr-CH"/>
-        </w:rPr>
-        <w:t xml:space="preserve">Aenean auctor rhoncus ligula, eget lobortis risus commodo ac. Quisque accumsan ligula at massa placerat eu congue nulla viverra. Suspendisse facilisis auctor risus, quis convallis turpis venenatis ut. Etiam tortor ante, tincidunt in placerat sed, mollis non nunc. </w:t>
-      </w:r>
-      <w:proofErr w:type="spellStart"/>
-      <w:r>
-        <w:rPr>
-          <w:lang w:val="en-US"/>
-        </w:rPr>
-        <w:t>Ut</w:t>
-      </w:r>
-      <w:proofErr w:type="spellEnd"/>
-      <w:r>
-        <w:rPr>
-          <w:lang w:val="en-US"/>
-        </w:rPr>
-        <w:t xml:space="preserve"> </w:t>
-      </w:r>
-      <w:proofErr w:type="spellStart"/>
-      <w:proofErr w:type="gramStart"/>
-      <w:r>
-        <w:rPr>
-          <w:lang w:val="en-US"/>
-        </w:rPr>
-        <w:t>sem</w:t>
-      </w:r>
-      <w:proofErr w:type="spellEnd"/>
-      <w:proofErr w:type="gramEnd"/>
-      <w:r>
-        <w:rPr>
-          <w:lang w:val="en-US"/>
-        </w:rPr>
-        <w:t xml:space="preserve"> </w:t>
-      </w:r>
-      <w:proofErr w:type="spellStart"/>
-      <w:r>
-        <w:rPr>
-          <w:lang w:val="en-US"/>
-        </w:rPr>
-        <w:t>metus</w:t>
-      </w:r>
-      <w:proofErr w:type="spellEnd"/>
-      <w:r>
-        <w:rPr>
-          <w:lang w:val="en-US"/>
-        </w:rPr>
-        <w:t xml:space="preserve">, </w:t>
-      </w:r>
-      <w:proofErr w:type="spellStart"/>
-      <w:r>
-        <w:rPr>
-          <w:lang w:val="en-US"/>
-        </w:rPr>
-        <w:t>accumsan</w:t>
-      </w:r>
-      <w:proofErr w:type="spellEnd"/>
-      <w:r>
-        <w:rPr>
-          <w:lang w:val="en-US"/>
-        </w:rPr>
-        <w:t xml:space="preserve"> </w:t>
-      </w:r>
-      <w:proofErr w:type="spellStart"/>
-      <w:r>
-        <w:rPr>
-          <w:lang w:val="en-US"/>
-        </w:rPr>
-        <w:t>vel</w:t>
-      </w:r>
-      <w:proofErr w:type="spellEnd"/>
-      <w:r>
-        <w:rPr>
-          <w:lang w:val="en-US"/>
-        </w:rPr>
-        <w:t xml:space="preserve"> </w:t>
-      </w:r>
-      <w:proofErr w:type="spellStart"/>
-      <w:r>
-        <w:rPr>
-          <w:lang w:val="en-US"/>
-        </w:rPr>
-        <w:t>rutrum</w:t>
-      </w:r>
-      <w:proofErr w:type="spellEnd"/>
-      <w:r>
-        <w:rPr>
-          <w:lang w:val="en-US"/>
-        </w:rPr>
-        <w:t xml:space="preserve"> </w:t>
-      </w:r>
-      <w:proofErr w:type="spellStart"/>
-      <w:r>
-        <w:rPr>
-          <w:lang w:val="en-US"/>
-        </w:rPr>
-        <w:t>ut</w:t>
-      </w:r>
-      <w:proofErr w:type="spellEnd"/>
-      <w:r>
-        <w:rPr>
-          <w:lang w:val="en-US"/>
-        </w:rPr>
-        <w:t xml:space="preserve">, </w:t>
-      </w:r>
-      <w:proofErr w:type="spellStart"/>
-      <w:r>
-        <w:rPr>
-          <w:lang w:val="en-US"/>
-        </w:rPr>
-        <w:t>tincidunt</w:t>
-      </w:r>
-      <w:proofErr w:type="spellEnd"/>
-      <w:r>
-        <w:rPr>
-          <w:lang w:val="en-US"/>
-        </w:rPr>
-        <w:t xml:space="preserve"> at </w:t>
-      </w:r>
-      <w:proofErr w:type="spellStart"/>
-      <w:r>
-        <w:rPr>
-          <w:lang w:val="en-US"/>
-        </w:rPr>
-        <w:t>eros</w:t>
-      </w:r>
-      <w:proofErr w:type="spellEnd"/>
-      <w:r>
-        <w:rPr>
-          <w:lang w:val="en-US"/>
-        </w:rPr>
-        <w:t xml:space="preserve">. </w:t>
-      </w:r>
-      <w:r>
-        <w:rPr>
-          <w:lang w:val="fr-CH"/>
-        </w:rPr>
-        <w:t>Mauris viverra bibendum sodales. Quisque venenatis odio sed leo bibendum volutpat.</w:t>
-      </w:r>
-    </w:p>
-    <w:p>
-      <w:pPr>
-        <w:rPr>
-          <w:lang w:val="fr-CH"/>
-        </w:rPr>
-      </w:pPr>
-    </w:p>
-    <w:p>
-      <w:pPr>
-        <w:rPr>
-          <w:lang w:val="en-US"/>
-        </w:rPr>
-      </w:pPr>
-      <w:proofErr w:type="spellStart"/>
-      <w:r>
-        <w:rPr>
-          <w:lang w:val="en-US"/>
-        </w:rPr>
-        <w:t>Zitat</w:t>
-      </w:r>
-      <w:proofErr w:type="spellEnd"/>
-    </w:p>
-    <w:p>
-      <w:pPr>
-        <w:pStyle w:val="Zitat"/>
-        <w:rPr>
-          <w:lang w:val="fr-CH"/>
-        </w:rPr>
-      </w:pPr>
-      <w:proofErr w:type="spellStart"/>
-      <w:r>
-        <w:rPr>
-          <w:lang w:val="en-US"/>
-        </w:rPr>
-        <w:t>Lorem</w:t>
-      </w:r>
-      <w:proofErr w:type="spellEnd"/>
-      <w:r>
-        <w:rPr>
-          <w:lang w:val="en-US"/>
-        </w:rPr>
-        <w:t xml:space="preserve"> </w:t>
-      </w:r>
-      <w:proofErr w:type="spellStart"/>
-      <w:r>
-        <w:rPr>
-          <w:lang w:val="en-US"/>
-        </w:rPr>
-        <w:t>ipsum</w:t>
-      </w:r>
-      <w:proofErr w:type="spellEnd"/>
-      <w:r>
-        <w:rPr>
-          <w:lang w:val="en-US"/>
-        </w:rPr>
-        <w:t xml:space="preserve"> </w:t>
-      </w:r>
-      <w:proofErr w:type="gramStart"/>
-      <w:r>
-        <w:rPr>
-          <w:lang w:val="en-US"/>
-        </w:rPr>
-        <w:t>dolor sit</w:t>
-      </w:r>
-      <w:proofErr w:type="gramEnd"/>
-      <w:r>
-        <w:rPr>
-          <w:lang w:val="en-US"/>
-        </w:rPr>
-        <w:t xml:space="preserve"> </w:t>
-      </w:r>
-      <w:proofErr w:type="spellStart"/>
-      <w:r>
-        <w:rPr>
-          <w:lang w:val="en-US"/>
-        </w:rPr>
-        <w:t>amet</w:t>
-      </w:r>
-      <w:proofErr w:type="spellEnd"/>
-      <w:r>
-        <w:rPr>
-          <w:lang w:val="en-US"/>
-        </w:rPr>
-        <w:t xml:space="preserve">, </w:t>
-      </w:r>
-      <w:proofErr w:type="spellStart"/>
-      <w:r>
-        <w:rPr>
-          <w:lang w:val="en-US"/>
-        </w:rPr>
-        <w:t>consectetur</w:t>
-      </w:r>
-      <w:proofErr w:type="spellEnd"/>
-      <w:r>
-        <w:rPr>
-          <w:lang w:val="en-US"/>
-        </w:rPr>
-        <w:t xml:space="preserve"> </w:t>
-      </w:r>
-      <w:proofErr w:type="spellStart"/>
-      <w:r>
-        <w:rPr>
-          <w:lang w:val="en-US"/>
-        </w:rPr>
-        <w:t>adipiscing</w:t>
-      </w:r>
-      <w:proofErr w:type="spellEnd"/>
-      <w:r>
-        <w:rPr>
-          <w:lang w:val="en-US"/>
-        </w:rPr>
-        <w:t xml:space="preserve"> </w:t>
-      </w:r>
-      <w:proofErr w:type="spellStart"/>
-      <w:r>
-        <w:rPr>
-          <w:lang w:val="en-US"/>
-        </w:rPr>
-        <w:t>elit</w:t>
-      </w:r>
-      <w:proofErr w:type="spellEnd"/>
-      <w:r>
-        <w:rPr>
-          <w:lang w:val="en-US"/>
-        </w:rPr>
-        <w:t xml:space="preserve">. </w:t>
-      </w:r>
-      <w:r>
-        <w:rPr>
-          <w:lang w:val="fr-CH"/>
-        </w:rPr>
-        <w:t xml:space="preserve">Aenean vitae elit velit. Quisque interdum lacus sit amet metus ornare egestas. </w:t>
-      </w:r>
-      <w:proofErr w:type="spellStart"/>
-      <w:r>
-        <w:t>Aenean</w:t>
-      </w:r>
-      <w:proofErr w:type="spellEnd"/>
-      <w:r>
-        <w:t xml:space="preserve"> at </w:t>
-      </w:r>
-      <w:proofErr w:type="spellStart"/>
-      <w:r>
-        <w:t>ipsum</w:t>
-      </w:r>
-      <w:proofErr w:type="spellEnd"/>
-      <w:r>
-        <w:t xml:space="preserve"> </w:t>
-      </w:r>
-      <w:proofErr w:type="spellStart"/>
-      <w:r>
-        <w:t>nibh</w:t>
-      </w:r>
-      <w:proofErr w:type="spellEnd"/>
-      <w:r>
-        <w:t xml:space="preserve">. In </w:t>
-      </w:r>
-      <w:proofErr w:type="spellStart"/>
-      <w:r>
-        <w:t>eu</w:t>
-      </w:r>
-      <w:proofErr w:type="spellEnd"/>
-      <w:r>
-        <w:t xml:space="preserve"> </w:t>
-      </w:r>
-      <w:proofErr w:type="spellStart"/>
-      <w:r>
-        <w:t>lorem</w:t>
-      </w:r>
-      <w:proofErr w:type="spellEnd"/>
-      <w:r>
-        <w:t xml:space="preserve"> non </w:t>
-      </w:r>
-      <w:proofErr w:type="spellStart"/>
-      <w:r>
-        <w:t>diam</w:t>
-      </w:r>
-      <w:proofErr w:type="spellEnd"/>
-      <w:r>
-        <w:t xml:space="preserve"> </w:t>
-      </w:r>
-      <w:proofErr w:type="spellStart"/>
-      <w:r>
-        <w:t>rhoncus</w:t>
-      </w:r>
-      <w:proofErr w:type="spellEnd"/>
-      <w:r>
-        <w:t xml:space="preserve"> </w:t>
-      </w:r>
-      <w:proofErr w:type="spellStart"/>
-      <w:r>
-        <w:t>vulputate</w:t>
-      </w:r>
-      <w:proofErr w:type="spellEnd"/>
-      <w:r>
-        <w:t xml:space="preserve">. </w:t>
-      </w:r>
-      <w:proofErr w:type="spellStart"/>
-      <w:r>
-        <w:t>Aliquam</w:t>
-      </w:r>
-      <w:proofErr w:type="spellEnd"/>
-      <w:r>
-        <w:t xml:space="preserve"> </w:t>
-      </w:r>
-      <w:proofErr w:type="spellStart"/>
-      <w:r>
-        <w:t>erat</w:t>
-      </w:r>
-      <w:proofErr w:type="spellEnd"/>
-      <w:r>
-        <w:t xml:space="preserve"> </w:t>
-      </w:r>
-      <w:proofErr w:type="spellStart"/>
-      <w:r>
-        <w:t>volutpat</w:t>
-      </w:r>
-      <w:proofErr w:type="spellEnd"/>
-      <w:r>
-        <w:t xml:space="preserve">. </w:t>
-      </w:r>
-      <w:proofErr w:type="spellStart"/>
-      <w:r>
-        <w:t>Donec</w:t>
-      </w:r>
-      <w:proofErr w:type="spellEnd"/>
-      <w:r>
-        <w:t xml:space="preserve"> </w:t>
-      </w:r>
-      <w:proofErr w:type="spellStart"/>
-      <w:r>
-        <w:t>vel</w:t>
-      </w:r>
-      <w:proofErr w:type="spellEnd"/>
-      <w:r>
-        <w:t xml:space="preserve"> </w:t>
-      </w:r>
-      <w:proofErr w:type="spellStart"/>
-      <w:r>
-        <w:t>mi</w:t>
-      </w:r>
-      <w:proofErr w:type="spellEnd"/>
-      <w:r>
-        <w:t xml:space="preserve"> </w:t>
-      </w:r>
-      <w:proofErr w:type="spellStart"/>
-      <w:r>
-        <w:t>diam</w:t>
-      </w:r>
-      <w:proofErr w:type="spellEnd"/>
-      <w:r>
-        <w:t xml:space="preserve">. </w:t>
-      </w:r>
-      <w:proofErr w:type="spellStart"/>
-      <w:r>
-        <w:t>Mauris</w:t>
-      </w:r>
-      <w:proofErr w:type="spellEnd"/>
-      <w:r>
-        <w:t xml:space="preserve"> </w:t>
-      </w:r>
-      <w:proofErr w:type="spellStart"/>
-      <w:r>
-        <w:t>auctor</w:t>
-      </w:r>
-      <w:proofErr w:type="spellEnd"/>
-      <w:r>
-        <w:t xml:space="preserve"> </w:t>
-      </w:r>
-      <w:proofErr w:type="spellStart"/>
-      <w:r>
-        <w:t>semper</w:t>
-      </w:r>
-      <w:proofErr w:type="spellEnd"/>
-      <w:r>
-        <w:t xml:space="preserve"> </w:t>
-      </w:r>
-      <w:proofErr w:type="spellStart"/>
-      <w:r>
-        <w:t>pretium</w:t>
-      </w:r>
-      <w:proofErr w:type="spellEnd"/>
-      <w:r>
-        <w:t xml:space="preserve">. </w:t>
-      </w:r>
-      <w:r>
-        <w:rPr>
-          <w:lang w:val="fr-CH"/>
-        </w:rPr>
-        <w:t>Nullam sem ligula, facilisis quis mollis quis, porttitor egestas dolor. Sed venenatis suscipit scelerisque. Suspendisse potenti. Quisque turpis tortor, dapibus ut ultricies a, vestibulum scelerisque orci. Duis in elit purus, gravida euismod erat. Suspendisse potenti. Nunc viverra facilisis arcu nec aliquam.</w:t>
-      </w:r>
-    </w:p>
-    <w:p>
-      <w:pPr>
-        <w:rPr>
-          <w:lang w:val="fr-CH"/>
-        </w:rPr>
-      </w:pPr>
-    </w:p>
-    <w:p>
-      <w:pPr>
-        <w:rPr>
-          <w:lang w:val="fr-CH"/>
-        </w:rPr>
-      </w:pPr>
-      <w:r>
-        <w:rPr>
-          <w:lang w:val="fr-CH"/>
-        </w:rPr>
-        <w:br w:type="page"/>
-      </w:r>
-      <w:r>
-        <w:rPr>
-          <w:lang w:val="fr-CH"/>
-        </w:rPr>
-        <w:t>Seite 2</w:t>
-      </w:r>
-    </w:p>
-    <w:p>
-      <w:pPr>
-        <w:rPr>
-          <w:lang w:val="fr-CH"/>
-        </w:rPr>
-      </w:pPr>
-    </w:p>
-    <w:p>
-      <w:pPr>
-        <w:rPr>
-          <w:lang w:val="fr-CH"/>
-        </w:rPr>
-      </w:pPr>
-      <w:r>
-        <w:rPr>
-          <w:lang w:val="fr-CH"/>
-        </w:rPr>
-        <w:t>Code:</w:t>
-      </w:r>
-    </w:p>
-    <w:p>
-      <w:pPr>
-        <w:pStyle w:val="Code"/>
-        <w:rPr>
-          <w:rStyle w:val="HTMLVariable"/>
-          <w:rFonts w:ascii="Georgia" w:hAnsi="Georgia" w:cs="Times New Roman"/>
-          <w:lang w:val="de-CH"/>
-        </w:rPr>
-      </w:pPr>
-      <w:r>
-        <w:rPr>
-          <w:rStyle w:val="HTMLVariable"/>
-          <w:i w:val="0"/>
-          <w:iCs w:val="0"/>
-          <w:lang w:val="fr-CH"/>
-        </w:rPr>
-        <w:t>function scrollMap(position) {</w:t>
-      </w:r>
-    </w:p>
-    <w:p>
-      <w:pPr>
-        <w:pStyle w:val="Code"/>
-        <w:rPr>
-          <w:rStyle w:val="HTMLVariable"/>
-        </w:rPr>
-      </w:pPr>
-      <w:r>
-        <w:rPr>
-          <w:rStyle w:val="HTMLVariable"/>
-          <w:i w:val="0"/>
-          <w:iCs w:val="0"/>
-          <w:lang w:val="fr-CH"/>
-        </w:rPr>
-        <w:t>   </w:t>
-      </w:r>
-      <w:proofErr w:type="gramStart"/>
-      <w:r>
-        <w:rPr>
-          <w:rStyle w:val="HTMLVariable"/>
-          <w:i w:val="0"/>
-          <w:iCs w:val="0"/>
-        </w:rPr>
-        <w:t>// Scrolls the map so that it is centered at (</w:t>
-      </w:r>
-      <w:proofErr w:type="spellStart"/>
-      <w:r>
-        <w:rPr>
-          <w:rStyle w:val="HTMLVariable"/>
-          <w:i w:val="0"/>
-          <w:iCs w:val="0"/>
-        </w:rPr>
-        <w:t>position.coords.latitude</w:t>
-      </w:r>
-      <w:proofErr w:type="spellEnd"/>
-      <w:r>
-        <w:rPr>
-          <w:rStyle w:val="HTMLVariable"/>
-          <w:i w:val="0"/>
-          <w:iCs w:val="0"/>
-        </w:rPr>
-        <w:t xml:space="preserve">, </w:t>
-      </w:r>
-      <w:proofErr w:type="spellStart"/>
-      <w:r>
-        <w:rPr>
-          <w:rStyle w:val="HTMLVariable"/>
-          <w:i w:val="0"/>
-          <w:iCs w:val="0"/>
-        </w:rPr>
-        <w:t>position.coords.longitude</w:t>
-      </w:r>
-      <w:proofErr w:type="spellEnd"/>
-      <w:r>
-        <w:rPr>
-          <w:rStyle w:val="HTMLVariable"/>
-          <w:i w:val="0"/>
-          <w:iCs w:val="0"/>
-        </w:rPr>
-        <w:t>).</w:t>
-      </w:r>
-      <w:proofErr w:type="gramEnd"/>
-      <w:r>
-        <w:rPr>
-          <w:rStyle w:val="HTMLVariable"/>
-          <w:i w:val="0"/>
-          <w:iCs w:val="0"/>
-        </w:rPr>
-        <w:br/>
-        <w:t>   }</w:t>
-      </w:r>
-      <w:r>
-        <w:rPr>
-          <w:rStyle w:val="HTMLVariable"/>
-          <w:i w:val="0"/>
-          <w:iCs w:val="0"/>
-        </w:rPr>
-        <w:br/>
-        <w:t>// Request repeated updates.</w:t>
-      </w:r>
-      <w:r>
-        <w:rPr>
-          <w:rStyle w:val="HTMLVariable"/>
-          <w:i w:val="0"/>
-          <w:iCs w:val="0"/>
-        </w:rPr>
-        <w:br/>
-      </w:r>
-      <w:proofErr w:type="spellStart"/>
-      <w:proofErr w:type="gramStart"/>
-      <w:r>
-        <w:rPr>
-          <w:rStyle w:val="HTMLVariable"/>
-          <w:i w:val="0"/>
-          <w:iCs w:val="0"/>
-        </w:rPr>
-        <w:t>var</w:t>
-      </w:r>
-      <w:proofErr w:type="spellEnd"/>
-      <w:proofErr w:type="gramEnd"/>
-      <w:r>
-        <w:rPr>
-          <w:rStyle w:val="HTMLVariable"/>
-          <w:i w:val="0"/>
-          <w:iCs w:val="0"/>
-        </w:rPr>
-        <w:t> </w:t>
-      </w:r>
-      <w:proofErr w:type="spellStart"/>
-      <w:r>
-        <w:rPr>
-          <w:rStyle w:val="HTMLVariable"/>
-          <w:i w:val="0"/>
-          <w:iCs w:val="0"/>
-        </w:rPr>
-        <w:t>watchId</w:t>
-      </w:r>
-      <w:proofErr w:type="spellEnd"/>
-      <w:r>
-        <w:rPr>
-          <w:rStyle w:val="HTMLVariable"/>
-          <w:i w:val="0"/>
-          <w:iCs w:val="0"/>
-        </w:rPr>
-        <w:t xml:space="preserve"> = </w:t>
-      </w:r>
-      <w:proofErr w:type="spellStart"/>
-      <w:r>
-        <w:rPr>
-          <w:rStyle w:val="HTMLVariable"/>
-          <w:i w:val="0"/>
-          <w:iCs w:val="0"/>
-        </w:rPr>
-        <w:t>navigator.geolocation.watchPosition</w:t>
-      </w:r>
-      <w:proofErr w:type="spellEnd"/>
-      <w:r>
-        <w:rPr>
-          <w:rStyle w:val="HTMLVariable"/>
-          <w:i w:val="0"/>
-          <w:iCs w:val="0"/>
-        </w:rPr>
-        <w:t>(</w:t>
-      </w:r>
-      <w:proofErr w:type="spellStart"/>
-      <w:r>
-        <w:rPr>
-          <w:rStyle w:val="HTMLVariable"/>
-          <w:i w:val="0"/>
-          <w:iCs w:val="0"/>
-        </w:rPr>
-        <w:t>scrollMap</w:t>
-      </w:r>
-      <w:proofErr w:type="spellEnd"/>
-      <w:r>
-        <w:rPr>
-          <w:rStyle w:val="HTMLVariable"/>
-          <w:i w:val="0"/>
-          <w:iCs w:val="0"/>
-        </w:rPr>
-        <w:t>); </w:t>
-      </w:r>
-      <w:r>
-        <w:rPr>
-          <w:rStyle w:val="HTMLVariable"/>
-          <w:i w:val="0"/>
-          <w:iCs w:val="0"/>
-        </w:rPr>
-        <w:br/>
-        <w:t>function </w:t>
-      </w:r>
-      <w:proofErr w:type="spellStart"/>
-      <w:r>
-        <w:rPr>
-          <w:rStyle w:val="HTMLVariable"/>
-          <w:i w:val="0"/>
-          <w:iCs w:val="0"/>
-        </w:rPr>
-        <w:t>buttonClickHandler</w:t>
-      </w:r>
-      <w:proofErr w:type="spellEnd"/>
-      <w:r>
-        <w:rPr>
-          <w:rStyle w:val="HTMLVariable"/>
-          <w:i w:val="0"/>
-          <w:iCs w:val="0"/>
-        </w:rPr>
-        <w:t>() {</w:t>
-      </w:r>
-      <w:r>
-        <w:rPr>
-          <w:rStyle w:val="HTMLVariable"/>
-          <w:i w:val="0"/>
-          <w:iCs w:val="0"/>
-        </w:rPr>
-        <w:br/>
-        <w:t>   // Cancel the updates when the user clicks a button.</w:t>
-      </w:r>
-      <w:r>
-        <w:rPr>
-          <w:rStyle w:val="HTMLVariable"/>
-          <w:i w:val="0"/>
-          <w:iCs w:val="0"/>
-        </w:rPr>
-        <w:br/>
-        <w:t>   </w:t>
-      </w:r>
-      <w:proofErr w:type="spellStart"/>
-      <w:proofErr w:type="gramStart"/>
-      <w:r>
-        <w:rPr>
-          <w:rStyle w:val="HTMLVariable"/>
-          <w:i w:val="0"/>
-          <w:iCs w:val="0"/>
-        </w:rPr>
-        <w:t>navigator.geolocation.clearWatch</w:t>
-      </w:r>
-      <w:proofErr w:type="spellEnd"/>
-      <w:proofErr w:type="gramEnd"/>
-      <w:r>
-        <w:rPr>
-          <w:rStyle w:val="HTMLVariable"/>
-          <w:i w:val="0"/>
-          <w:iCs w:val="0"/>
-        </w:rPr>
-        <w:t>(</w:t>
-      </w:r>
-      <w:proofErr w:type="spellStart"/>
-      <w:r>
-        <w:rPr>
-          <w:rStyle w:val="HTMLVariable"/>
-          <w:i w:val="0"/>
-          <w:iCs w:val="0"/>
-        </w:rPr>
-        <w:t>watchId</w:t>
-      </w:r>
-      <w:proofErr w:type="spellEnd"/>
-      <w:r>
-        <w:rPr>
-          <w:rStyle w:val="HTMLVariable"/>
-          <w:i w:val="0"/>
-          <w:iCs w:val="0"/>
-        </w:rPr>
-        <w:t>); </w:t>
-      </w:r>
-      <w:r>
-        <w:rPr>
-          <w:rStyle w:val="HTMLVariable"/>
-          <w:i w:val="0"/>
-          <w:iCs w:val="0"/>
-        </w:rPr>
-        <w:br/>
-        <w:t>   }</w:t>
-      </w:r>
-      <w:bookmarkStart w:id="29" w:name="Abfrage_einer_potentiell_gecac_890576067"/>
-      <w:bookmarkEnd w:id="29"/>
-    </w:p>
-    <w:p/>
-    <w:p>
-      <w:pPr>
-        <w:pStyle w:val="TableContent"/>
-      </w:pPr>
-    </w:p>
-    <w:p>
-      <w:r>
-        <w:t>Tabelle</w:t>
-      </w:r>
     </w:p>
     <w:tbl>
       <w:tblPr>
-        <w:tblStyle w:val="Tabellenraster"/>
+        <w:tblStyle w:val="MittleresRaster2-Akzent1"/>
         <w:tblW w:w="0" w:type="auto"/>
-        <w:tblLook w:val="04A0"/>
+        <w:tblLook w:val="04E0"/>
       </w:tblPr>
       <w:tblGrid>
-        <w:gridCol w:w="3295"/>
-        <w:gridCol w:w="3295"/>
-        <w:gridCol w:w="3296"/>
+        <w:gridCol w:w="2150"/>
+        <w:gridCol w:w="1955"/>
+        <w:gridCol w:w="1950"/>
+        <w:gridCol w:w="1952"/>
+        <w:gridCol w:w="1955"/>
       </w:tblGrid>
       <w:tr>
-        <w:tc>
-          <w:tcPr>
-            <w:tcW w:w="3295" w:type="dxa"/>
-          </w:tcPr>
-          <w:p>
-            <w:pPr>
-              <w:rPr>
-                <w:rFonts w:ascii="Arial" w:hAnsi="Arial" w:cs="Arial"/>
-                <w:b/>
-                <w:sz w:val="20"/>
-              </w:rPr>
-            </w:pPr>
-          </w:p>
-        </w:tc>
-        <w:tc>
-          <w:tcPr>
-            <w:tcW w:w="3295" w:type="dxa"/>
+        <w:trPr>
+          <w:cnfStyle w:val="100000000000"/>
+        </w:trPr>
+        <w:tc>
+          <w:tcPr>
+            <w:cnfStyle w:val="001000000100"/>
+            <w:tcW w:w="2150" w:type="dxa"/>
           </w:tcPr>
           <w:p>
             <w:pPr>
               <w:pStyle w:val="TableHead"/>
             </w:pPr>
             <w:r>
-              <w:t xml:space="preserve">Table </w:t>
-            </w:r>
-            <w:proofErr w:type="spellStart"/>
-            <w:r>
-              <w:t>Head</w:t>
-            </w:r>
-            <w:proofErr w:type="spellEnd"/>
-          </w:p>
-        </w:tc>
-        <w:tc>
-          <w:tcPr>
-            <w:tcW w:w="3296" w:type="dxa"/>
+              <w:t>Aufgabe</w:t>
+            </w:r>
+          </w:p>
+        </w:tc>
+        <w:tc>
+          <w:tcPr>
+            <w:tcW w:w="1955" w:type="dxa"/>
           </w:tcPr>
           <w:p>
             <w:pPr>
               <w:pStyle w:val="TableHead"/>
-            </w:pPr>
-            <w:r>
-              <w:t xml:space="preserve">Table </w:t>
-            </w:r>
-            <w:proofErr w:type="spellStart"/>
-            <w:r>
-              <w:t>Head</w:t>
-            </w:r>
-            <w:proofErr w:type="spellEnd"/>
+              <w:cnfStyle w:val="100000000000"/>
+            </w:pPr>
+            <w:r>
+              <w:t>Aufwand geschätzt</w:t>
+            </w:r>
+          </w:p>
+        </w:tc>
+        <w:tc>
+          <w:tcPr>
+            <w:tcW w:w="1950" w:type="dxa"/>
+          </w:tcPr>
+          <w:p>
+            <w:pPr>
+              <w:pStyle w:val="TableHead"/>
+              <w:cnfStyle w:val="100000000000"/>
+            </w:pPr>
+            <w:r>
+              <w:t>Simon effektiv</w:t>
+            </w:r>
+          </w:p>
+        </w:tc>
+        <w:tc>
+          <w:tcPr>
+            <w:tcW w:w="1952" w:type="dxa"/>
+          </w:tcPr>
+          <w:p>
+            <w:pPr>
+              <w:pStyle w:val="TableHead"/>
+              <w:cnfStyle w:val="100000000000"/>
+            </w:pPr>
+            <w:r>
+              <w:t>Thomas effektiv</w:t>
+            </w:r>
+          </w:p>
+        </w:tc>
+        <w:tc>
+          <w:tcPr>
+            <w:tcW w:w="1955" w:type="dxa"/>
+          </w:tcPr>
+          <w:p>
+            <w:pPr>
+              <w:pStyle w:val="TableHead"/>
+              <w:cnfStyle w:val="100000000000"/>
+            </w:pPr>
+            <w:r>
+              <w:t>Total Aufwand effektiv</w:t>
+            </w:r>
           </w:p>
         </w:tc>
       </w:tr>
       <w:tr>
-        <w:tc>
-          <w:tcPr>
-            <w:tcW w:w="3295" w:type="dxa"/>
-          </w:tcPr>
-          <w:p>
-            <w:pPr>
-              <w:pStyle w:val="TableContent"/>
-            </w:pPr>
-            <w:r>
-              <w:t xml:space="preserve">Table </w:t>
-            </w:r>
+        <w:trPr>
+          <w:cnfStyle w:val="000000100000"/>
+        </w:trPr>
+        <w:tc>
+          <w:tcPr>
+            <w:cnfStyle w:val="001000000000"/>
+            <w:tcW w:w="2150" w:type="dxa"/>
+          </w:tcPr>
+          <w:p>
+            <w:pPr>
+              <w:pStyle w:val="TableContent"/>
+            </w:pPr>
             <w:proofErr w:type="spellStart"/>
             <w:r>
-              <w:t>Content</w:t>
+              <w:t>Kickoff</w:t>
             </w:r>
             <w:proofErr w:type="spellEnd"/>
           </w:p>
         </w:tc>
         <w:tc>
           <w:tcPr>
-            <w:tcW w:w="3295" w:type="dxa"/>
-          </w:tcPr>
-          <w:p>
-            <w:pPr>
-              <w:pStyle w:val="TableContent"/>
-            </w:pPr>
-            <w:r>
-              <w:t xml:space="preserve">Table </w:t>
-            </w:r>
-            <w:proofErr w:type="spellStart"/>
-            <w:r>
-              <w:t>Content</w:t>
-            </w:r>
-            <w:proofErr w:type="spellEnd"/>
-          </w:p>
-        </w:tc>
-        <w:tc>
-          <w:tcPr>
-            <w:tcW w:w="3296" w:type="dxa"/>
-          </w:tcPr>
-          <w:p>
-            <w:pPr>
-              <w:pStyle w:val="TableContent"/>
-            </w:pPr>
-            <w:r>
-              <w:t xml:space="preserve">Table </w:t>
-            </w:r>
-            <w:proofErr w:type="spellStart"/>
-            <w:r>
-              <w:t>Content</w:t>
-            </w:r>
-            <w:proofErr w:type="spellEnd"/>
+            <w:tcW w:w="1955" w:type="dxa"/>
+          </w:tcPr>
+          <w:p>
+            <w:pPr>
+              <w:pStyle w:val="TableContent"/>
+              <w:cnfStyle w:val="000000100000"/>
+            </w:pPr>
+            <w:r>
+              <w:t>2h</w:t>
+            </w:r>
+          </w:p>
+        </w:tc>
+        <w:tc>
+          <w:tcPr>
+            <w:tcW w:w="1950" w:type="dxa"/>
+          </w:tcPr>
+          <w:p>
+            <w:pPr>
+              <w:pStyle w:val="TableContent"/>
+              <w:cnfStyle w:val="000000100000"/>
+            </w:pPr>
+            <w:r>
+              <w:t>1h</w:t>
+            </w:r>
+          </w:p>
+        </w:tc>
+        <w:tc>
+          <w:tcPr>
+            <w:tcW w:w="1952" w:type="dxa"/>
+          </w:tcPr>
+          <w:p>
+            <w:pPr>
+              <w:pStyle w:val="TableContent"/>
+              <w:cnfStyle w:val="000000100000"/>
+            </w:pPr>
+            <w:r>
+              <w:t>1h</w:t>
+            </w:r>
+          </w:p>
+        </w:tc>
+        <w:tc>
+          <w:tcPr>
+            <w:tcW w:w="1955" w:type="dxa"/>
+          </w:tcPr>
+          <w:p>
+            <w:pPr>
+              <w:pStyle w:val="TableContent"/>
+              <w:cnfStyle w:val="000000100000"/>
+            </w:pPr>
+            <w:r>
+              <w:t>2h</w:t>
+            </w:r>
           </w:p>
         </w:tc>
       </w:tr>
       <w:tr>
         <w:tc>
           <w:tcPr>
-            <w:tcW w:w="3295" w:type="dxa"/>
-          </w:tcPr>
-          <w:p>
-            <w:pPr>
-              <w:pStyle w:val="TableContent"/>
-            </w:pPr>
-            <w:r>
-              <w:t xml:space="preserve">Table </w:t>
+            <w:cnfStyle w:val="001000000000"/>
+            <w:tcW w:w="2150" w:type="dxa"/>
+          </w:tcPr>
+          <w:p>
+            <w:pPr>
+              <w:pStyle w:val="TableContent"/>
+            </w:pPr>
+            <w:r>
+              <w:t>Planung</w:t>
+            </w:r>
+          </w:p>
+        </w:tc>
+        <w:tc>
+          <w:tcPr>
+            <w:tcW w:w="1955" w:type="dxa"/>
+          </w:tcPr>
+          <w:p>
+            <w:pPr>
+              <w:pStyle w:val="TableContent"/>
+              <w:cnfStyle w:val="000000000000"/>
+            </w:pPr>
+            <w:r>
+              <w:t>8</w:t>
+            </w:r>
+            <w:r>
+              <w:t>h</w:t>
+            </w:r>
+          </w:p>
+        </w:tc>
+        <w:tc>
+          <w:tcPr>
+            <w:tcW w:w="1950" w:type="dxa"/>
+          </w:tcPr>
+          <w:p>
+            <w:pPr>
+              <w:pStyle w:val="TableContent"/>
+              <w:cnfStyle w:val="000000000000"/>
+            </w:pPr>
+            <w:r>
+              <w:t>4</w:t>
+            </w:r>
+            <w:r>
+              <w:t>h</w:t>
+            </w:r>
+          </w:p>
+        </w:tc>
+        <w:tc>
+          <w:tcPr>
+            <w:tcW w:w="1952" w:type="dxa"/>
+          </w:tcPr>
+          <w:p>
+            <w:pPr>
+              <w:pStyle w:val="TableContent"/>
+              <w:cnfStyle w:val="000000000000"/>
+            </w:pPr>
+            <w:r>
+              <w:t>3h</w:t>
+            </w:r>
+          </w:p>
+        </w:tc>
+        <w:tc>
+          <w:tcPr>
+            <w:tcW w:w="1955" w:type="dxa"/>
+          </w:tcPr>
+          <w:p>
+            <w:pPr>
+              <w:pStyle w:val="TableContent"/>
+              <w:cnfStyle w:val="000000000000"/>
+            </w:pPr>
+            <w:r>
+              <w:t>7h</w:t>
+            </w:r>
+          </w:p>
+        </w:tc>
+      </w:tr>
+      <w:tr>
+        <w:trPr>
+          <w:cnfStyle w:val="000000100000"/>
+        </w:trPr>
+        <w:tc>
+          <w:tcPr>
+            <w:cnfStyle w:val="001000000000"/>
+            <w:tcW w:w="2150" w:type="dxa"/>
+          </w:tcPr>
+          <w:p>
+            <w:pPr>
+              <w:pStyle w:val="TableContent"/>
+            </w:pPr>
+            <w:r>
+              <w:t>Inhaltsangabe, Aufgabenverteilung, Pflichtenheft</w:t>
+            </w:r>
+          </w:p>
+        </w:tc>
+        <w:tc>
+          <w:tcPr>
+            <w:tcW w:w="1955" w:type="dxa"/>
+          </w:tcPr>
+          <w:p>
+            <w:pPr>
+              <w:pStyle w:val="TableContent"/>
+              <w:cnfStyle w:val="000000100000"/>
+            </w:pPr>
+            <w:r>
+              <w:t>8</w:t>
+            </w:r>
+            <w:r>
+              <w:t>h</w:t>
+            </w:r>
+          </w:p>
+        </w:tc>
+        <w:tc>
+          <w:tcPr>
+            <w:tcW w:w="1950" w:type="dxa"/>
+          </w:tcPr>
+          <w:p>
+            <w:pPr>
+              <w:pStyle w:val="TableContent"/>
+              <w:cnfStyle w:val="000000100000"/>
+            </w:pPr>
+            <w:r>
+              <w:t>2h</w:t>
+            </w:r>
+          </w:p>
+        </w:tc>
+        <w:tc>
+          <w:tcPr>
+            <w:tcW w:w="1952" w:type="dxa"/>
+          </w:tcPr>
+          <w:p>
+            <w:pPr>
+              <w:pStyle w:val="TableContent"/>
+              <w:cnfStyle w:val="000000100000"/>
+            </w:pPr>
+            <w:r>
+              <w:t>2h</w:t>
+            </w:r>
+          </w:p>
+        </w:tc>
+        <w:tc>
+          <w:tcPr>
+            <w:tcW w:w="1955" w:type="dxa"/>
+          </w:tcPr>
+          <w:p>
+            <w:pPr>
+              <w:pStyle w:val="TableContent"/>
+              <w:cnfStyle w:val="000000100000"/>
+            </w:pPr>
+            <w:r>
+              <w:t>4h</w:t>
+            </w:r>
+          </w:p>
+        </w:tc>
+      </w:tr>
+      <w:tr>
+        <w:tc>
+          <w:tcPr>
+            <w:cnfStyle w:val="001000000000"/>
+            <w:tcW w:w="2150" w:type="dxa"/>
+          </w:tcPr>
+          <w:p>
+            <w:pPr>
+              <w:pStyle w:val="TableContent"/>
+            </w:pPr>
+            <w:r>
+              <w:t xml:space="preserve">Analyse (Frameworks, Hersteller, </w:t>
             </w:r>
             <w:proofErr w:type="spellStart"/>
             <w:r>
-              <w:t>Content</w:t>
+              <w:t>Platform</w:t>
             </w:r>
             <w:proofErr w:type="spellEnd"/>
-          </w:p>
-        </w:tc>
-        <w:tc>
-          <w:tcPr>
-            <w:tcW w:w="3295" w:type="dxa"/>
-          </w:tcPr>
-          <w:p>
-            <w:pPr>
-              <w:pStyle w:val="TableContent"/>
-            </w:pPr>
-            <w:r>
-              <w:t xml:space="preserve">Table </w:t>
+            <w:r>
+              <w:t>)</w:t>
+            </w:r>
+          </w:p>
+        </w:tc>
+        <w:tc>
+          <w:tcPr>
+            <w:tcW w:w="1955" w:type="dxa"/>
+          </w:tcPr>
+          <w:p>
+            <w:pPr>
+              <w:pStyle w:val="TableContent"/>
+              <w:cnfStyle w:val="000000000000"/>
+            </w:pPr>
+            <w:r>
+              <w:t>4h</w:t>
+            </w:r>
+          </w:p>
+        </w:tc>
+        <w:tc>
+          <w:tcPr>
+            <w:tcW w:w="1950" w:type="dxa"/>
+          </w:tcPr>
+          <w:p>
+            <w:pPr>
+              <w:pStyle w:val="TableContent"/>
+              <w:cnfStyle w:val="000000000000"/>
+            </w:pPr>
+            <w:r>
+              <w:t>4</w:t>
+            </w:r>
+            <w:r>
+              <w:t>h</w:t>
+            </w:r>
+          </w:p>
+        </w:tc>
+        <w:tc>
+          <w:tcPr>
+            <w:tcW w:w="1952" w:type="dxa"/>
+          </w:tcPr>
+          <w:p>
+            <w:pPr>
+              <w:pStyle w:val="TableContent"/>
+              <w:cnfStyle w:val="000000000000"/>
+            </w:pPr>
+            <w:r>
+              <w:t>2</w:t>
+            </w:r>
+            <w:r>
+              <w:t>h</w:t>
+            </w:r>
+          </w:p>
+        </w:tc>
+        <w:tc>
+          <w:tcPr>
+            <w:tcW w:w="1955" w:type="dxa"/>
+          </w:tcPr>
+          <w:p>
+            <w:pPr>
+              <w:pStyle w:val="TableContent"/>
+              <w:cnfStyle w:val="000000000000"/>
+            </w:pPr>
+            <w:r>
+              <w:t>6h</w:t>
+            </w:r>
+          </w:p>
+        </w:tc>
+      </w:tr>
+      <w:tr>
+        <w:trPr>
+          <w:cnfStyle w:val="000000100000"/>
+        </w:trPr>
+        <w:tc>
+          <w:tcPr>
+            <w:cnfStyle w:val="001000000000"/>
+            <w:tcW w:w="2150" w:type="dxa"/>
+          </w:tcPr>
+          <w:p>
+            <w:pPr>
+              <w:pStyle w:val="TableContent"/>
+            </w:pPr>
+            <w:r>
+              <w:t xml:space="preserve">Analyse (Marktanalyse, Technologien, </w:t>
             </w:r>
             <w:proofErr w:type="spellStart"/>
             <w:r>
-              <w:t>Content</w:t>
+              <w:t>APIs</w:t>
             </w:r>
             <w:proofErr w:type="spellEnd"/>
-          </w:p>
-        </w:tc>
-        <w:tc>
-          <w:tcPr>
-            <w:tcW w:w="3296" w:type="dxa"/>
-          </w:tcPr>
-          <w:p>
-            <w:pPr>
-              <w:pStyle w:val="TableContent"/>
-            </w:pPr>
-            <w:r>
-              <w:t xml:space="preserve">Table </w:t>
+            <w:r>
+              <w:t xml:space="preserve"> --&gt; Google </w:t>
             </w:r>
             <w:proofErr w:type="spellStart"/>
             <w:r>
-              <w:t>Content</w:t>
+              <w:t>Maps</w:t>
             </w:r>
             <w:proofErr w:type="spellEnd"/>
+            <w:r>
+              <w:t xml:space="preserve">, HTML, Geo </w:t>
+            </w:r>
+            <w:proofErr w:type="spellStart"/>
+            <w:r>
+              <w:t>Locations</w:t>
+            </w:r>
+            <w:proofErr w:type="spellEnd"/>
+            <w:r>
+              <w:t>)</w:t>
+            </w:r>
+          </w:p>
+        </w:tc>
+        <w:tc>
+          <w:tcPr>
+            <w:tcW w:w="1955" w:type="dxa"/>
+          </w:tcPr>
+          <w:p>
+            <w:pPr>
+              <w:pStyle w:val="TableContent"/>
+              <w:cnfStyle w:val="000000100000"/>
+            </w:pPr>
+            <w:r>
+              <w:t>12h</w:t>
+            </w:r>
+          </w:p>
+        </w:tc>
+        <w:tc>
+          <w:tcPr>
+            <w:tcW w:w="1950" w:type="dxa"/>
+          </w:tcPr>
+          <w:p>
+            <w:pPr>
+              <w:pStyle w:val="TableContent"/>
+              <w:cnfStyle w:val="000000100000"/>
+            </w:pPr>
+            <w:r>
+              <w:t>10h</w:t>
+            </w:r>
+          </w:p>
+        </w:tc>
+        <w:tc>
+          <w:tcPr>
+            <w:tcW w:w="1952" w:type="dxa"/>
+          </w:tcPr>
+          <w:p>
+            <w:pPr>
+              <w:pStyle w:val="TableContent"/>
+              <w:cnfStyle w:val="000000100000"/>
+            </w:pPr>
+            <w:r>
+              <w:t>6</w:t>
+            </w:r>
+            <w:r>
+              <w:t>h</w:t>
+            </w:r>
+          </w:p>
+        </w:tc>
+        <w:tc>
+          <w:tcPr>
+            <w:tcW w:w="1955" w:type="dxa"/>
+          </w:tcPr>
+          <w:p>
+            <w:pPr>
+              <w:pStyle w:val="TableContent"/>
+              <w:cnfStyle w:val="000000100000"/>
+            </w:pPr>
+            <w:r>
+              <w:t>16h</w:t>
+            </w:r>
+          </w:p>
+        </w:tc>
+      </w:tr>
+      <w:tr>
+        <w:tc>
+          <w:tcPr>
+            <w:cnfStyle w:val="001000000000"/>
+            <w:tcW w:w="2150" w:type="dxa"/>
+          </w:tcPr>
+          <w:p>
+            <w:pPr>
+              <w:pStyle w:val="TableContent"/>
+            </w:pPr>
+            <w:r>
+              <w:t>GUI Entwurf</w:t>
+            </w:r>
+          </w:p>
+        </w:tc>
+        <w:tc>
+          <w:tcPr>
+            <w:tcW w:w="1955" w:type="dxa"/>
+          </w:tcPr>
+          <w:p>
+            <w:pPr>
+              <w:pStyle w:val="TableContent"/>
+              <w:cnfStyle w:val="000000000000"/>
+            </w:pPr>
+            <w:r>
+              <w:t>8h</w:t>
+            </w:r>
+          </w:p>
+        </w:tc>
+        <w:tc>
+          <w:tcPr>
+            <w:tcW w:w="1950" w:type="dxa"/>
+          </w:tcPr>
+          <w:p>
+            <w:pPr>
+              <w:pStyle w:val="TableContent"/>
+              <w:cnfStyle w:val="000000000000"/>
+            </w:pPr>
+            <w:r>
+              <w:t>4</w:t>
+            </w:r>
+            <w:r>
+              <w:t>h</w:t>
+            </w:r>
+          </w:p>
+        </w:tc>
+        <w:tc>
+          <w:tcPr>
+            <w:tcW w:w="1952" w:type="dxa"/>
+          </w:tcPr>
+          <w:p>
+            <w:pPr>
+              <w:pStyle w:val="TableContent"/>
+              <w:cnfStyle w:val="000000000000"/>
+            </w:pPr>
+            <w:r>
+              <w:t>3h</w:t>
+            </w:r>
+          </w:p>
+        </w:tc>
+        <w:tc>
+          <w:tcPr>
+            <w:tcW w:w="1955" w:type="dxa"/>
+          </w:tcPr>
+          <w:p>
+            <w:pPr>
+              <w:pStyle w:val="TableContent"/>
+              <w:cnfStyle w:val="000000000000"/>
+            </w:pPr>
+            <w:r>
+              <w:t>7h</w:t>
+            </w:r>
+          </w:p>
+        </w:tc>
+      </w:tr>
+      <w:tr>
+        <w:trPr>
+          <w:cnfStyle w:val="000000100000"/>
+        </w:trPr>
+        <w:tc>
+          <w:tcPr>
+            <w:cnfStyle w:val="001000000000"/>
+            <w:tcW w:w="2150" w:type="dxa"/>
+          </w:tcPr>
+          <w:p>
+            <w:pPr>
+              <w:pStyle w:val="TableContent"/>
+            </w:pPr>
+            <w:r>
+              <w:t>Umsetzung</w:t>
+            </w:r>
+          </w:p>
+        </w:tc>
+        <w:tc>
+          <w:tcPr>
+            <w:tcW w:w="1955" w:type="dxa"/>
+          </w:tcPr>
+          <w:p>
+            <w:pPr>
+              <w:pStyle w:val="TableContent"/>
+              <w:cnfStyle w:val="000000100000"/>
+            </w:pPr>
+            <w:r>
+              <w:t>30h</w:t>
+            </w:r>
+          </w:p>
+        </w:tc>
+        <w:tc>
+          <w:tcPr>
+            <w:tcW w:w="1950" w:type="dxa"/>
+          </w:tcPr>
+          <w:p>
+            <w:pPr>
+              <w:pStyle w:val="TableContent"/>
+              <w:cnfStyle w:val="000000100000"/>
+            </w:pPr>
+            <w:r>
+              <w:t>15h</w:t>
+            </w:r>
+          </w:p>
+        </w:tc>
+        <w:tc>
+          <w:tcPr>
+            <w:tcW w:w="1952" w:type="dxa"/>
+          </w:tcPr>
+          <w:p>
+            <w:pPr>
+              <w:pStyle w:val="TableContent"/>
+              <w:cnfStyle w:val="000000100000"/>
+            </w:pPr>
+            <w:r>
+              <w:t>25</w:t>
+            </w:r>
+            <w:r>
+              <w:t>h</w:t>
+            </w:r>
+          </w:p>
+        </w:tc>
+        <w:tc>
+          <w:tcPr>
+            <w:tcW w:w="1955" w:type="dxa"/>
+          </w:tcPr>
+          <w:p>
+            <w:pPr>
+              <w:pStyle w:val="TableContent"/>
+              <w:cnfStyle w:val="000000100000"/>
+            </w:pPr>
+            <w:r>
+              <w:t>40h</w:t>
+            </w:r>
+          </w:p>
+        </w:tc>
+      </w:tr>
+      <w:tr>
+        <w:tc>
+          <w:tcPr>
+            <w:cnfStyle w:val="001000000000"/>
+            <w:tcW w:w="2150" w:type="dxa"/>
+          </w:tcPr>
+          <w:p>
+            <w:pPr>
+              <w:pStyle w:val="TableContent"/>
+            </w:pPr>
+            <w:r>
+              <w:t>Test</w:t>
+            </w:r>
+          </w:p>
+        </w:tc>
+        <w:tc>
+          <w:tcPr>
+            <w:tcW w:w="1955" w:type="dxa"/>
+          </w:tcPr>
+          <w:p>
+            <w:pPr>
+              <w:pStyle w:val="TableContent"/>
+              <w:cnfStyle w:val="000000000000"/>
+            </w:pPr>
+            <w:r>
+              <w:t>12h</w:t>
+            </w:r>
+          </w:p>
+        </w:tc>
+        <w:tc>
+          <w:tcPr>
+            <w:tcW w:w="1950" w:type="dxa"/>
+          </w:tcPr>
+          <w:p>
+            <w:pPr>
+              <w:pStyle w:val="TableContent"/>
+              <w:cnfStyle w:val="000000000000"/>
+            </w:pPr>
+            <w:r>
+              <w:t>4h</w:t>
+            </w:r>
+          </w:p>
+        </w:tc>
+        <w:tc>
+          <w:tcPr>
+            <w:tcW w:w="1952" w:type="dxa"/>
+          </w:tcPr>
+          <w:p>
+            <w:pPr>
+              <w:pStyle w:val="TableContent"/>
+              <w:cnfStyle w:val="000000000000"/>
+            </w:pPr>
+            <w:r>
+              <w:t>4h</w:t>
+            </w:r>
+          </w:p>
+        </w:tc>
+        <w:tc>
+          <w:tcPr>
+            <w:tcW w:w="1955" w:type="dxa"/>
+          </w:tcPr>
+          <w:p>
+            <w:pPr>
+              <w:pStyle w:val="TableContent"/>
+              <w:cnfStyle w:val="000000000000"/>
+            </w:pPr>
+            <w:r>
+              <w:t>8h</w:t>
+            </w:r>
+          </w:p>
+        </w:tc>
+      </w:tr>
+      <w:tr>
+        <w:trPr>
+          <w:cnfStyle w:val="000000100000"/>
+        </w:trPr>
+        <w:tc>
+          <w:tcPr>
+            <w:cnfStyle w:val="001000000000"/>
+            <w:tcW w:w="2150" w:type="dxa"/>
+          </w:tcPr>
+          <w:p>
+            <w:pPr>
+              <w:pStyle w:val="TableContent"/>
+            </w:pPr>
+            <w:r>
+              <w:t>Präsentation</w:t>
+            </w:r>
+          </w:p>
+        </w:tc>
+        <w:tc>
+          <w:tcPr>
+            <w:tcW w:w="1955" w:type="dxa"/>
+          </w:tcPr>
+          <w:p>
+            <w:pPr>
+              <w:pStyle w:val="TableContent"/>
+              <w:cnfStyle w:val="000000100000"/>
+            </w:pPr>
+            <w:r>
+              <w:t>8h</w:t>
+            </w:r>
+          </w:p>
+        </w:tc>
+        <w:tc>
+          <w:tcPr>
+            <w:tcW w:w="1950" w:type="dxa"/>
+          </w:tcPr>
+          <w:p>
+            <w:pPr>
+              <w:pStyle w:val="TableContent"/>
+              <w:cnfStyle w:val="000000100000"/>
+            </w:pPr>
+            <w:r>
+              <w:t>4h</w:t>
+            </w:r>
+          </w:p>
+        </w:tc>
+        <w:tc>
+          <w:tcPr>
+            <w:tcW w:w="1952" w:type="dxa"/>
+          </w:tcPr>
+          <w:p>
+            <w:pPr>
+              <w:pStyle w:val="TableContent"/>
+              <w:cnfStyle w:val="000000100000"/>
+            </w:pPr>
+            <w:r>
+              <w:t>4h</w:t>
+            </w:r>
+          </w:p>
+        </w:tc>
+        <w:tc>
+          <w:tcPr>
+            <w:tcW w:w="1955" w:type="dxa"/>
+          </w:tcPr>
+          <w:p>
+            <w:pPr>
+              <w:pStyle w:val="TableContent"/>
+              <w:cnfStyle w:val="000000100000"/>
+            </w:pPr>
+            <w:r>
+              <w:t>8h</w:t>
+            </w:r>
+          </w:p>
+        </w:tc>
+      </w:tr>
+      <w:tr>
+        <w:tc>
+          <w:tcPr>
+            <w:cnfStyle w:val="001000000000"/>
+            <w:tcW w:w="2150" w:type="dxa"/>
+          </w:tcPr>
+          <w:p>
+            <w:pPr>
+              <w:pStyle w:val="TableContent"/>
+            </w:pPr>
+            <w:r>
+              <w:t>Dokumentation Überprüfung</w:t>
+            </w:r>
+          </w:p>
+        </w:tc>
+        <w:tc>
+          <w:tcPr>
+            <w:tcW w:w="1955" w:type="dxa"/>
+          </w:tcPr>
+          <w:p>
+            <w:pPr>
+              <w:pStyle w:val="TableContent"/>
+              <w:cnfStyle w:val="000000000000"/>
+            </w:pPr>
+            <w:r>
+              <w:t>4h</w:t>
+            </w:r>
+          </w:p>
+        </w:tc>
+        <w:tc>
+          <w:tcPr>
+            <w:tcW w:w="1950" w:type="dxa"/>
+          </w:tcPr>
+          <w:p>
+            <w:pPr>
+              <w:pStyle w:val="TableContent"/>
+              <w:cnfStyle w:val="000000000000"/>
+            </w:pPr>
+            <w:r>
+              <w:t>3h</w:t>
+            </w:r>
+          </w:p>
+        </w:tc>
+        <w:tc>
+          <w:tcPr>
+            <w:tcW w:w="1952" w:type="dxa"/>
+          </w:tcPr>
+          <w:p>
+            <w:pPr>
+              <w:pStyle w:val="TableContent"/>
+              <w:cnfStyle w:val="000000000000"/>
+            </w:pPr>
+            <w:r>
+              <w:t>2</w:t>
+            </w:r>
+            <w:r>
+              <w:t>h</w:t>
+            </w:r>
+          </w:p>
+        </w:tc>
+        <w:tc>
+          <w:tcPr>
+            <w:tcW w:w="1955" w:type="dxa"/>
+          </w:tcPr>
+          <w:p>
+            <w:pPr>
+              <w:pStyle w:val="TableContent"/>
+              <w:cnfStyle w:val="000000000000"/>
+            </w:pPr>
+            <w:r>
+              <w:t>5h</w:t>
+            </w:r>
+          </w:p>
+        </w:tc>
+      </w:tr>
+      <w:tr>
+        <w:trPr>
+          <w:cnfStyle w:val="010000000000"/>
+        </w:trPr>
+        <w:tc>
+          <w:tcPr>
+            <w:cnfStyle w:val="001000000000"/>
+            <w:tcW w:w="2150" w:type="dxa"/>
+          </w:tcPr>
+          <w:p>
+            <w:pPr>
+              <w:pStyle w:val="TableContent"/>
+            </w:pPr>
+            <w:r>
+              <w:t>Total</w:t>
+            </w:r>
+          </w:p>
+        </w:tc>
+        <w:tc>
+          <w:tcPr>
+            <w:tcW w:w="1955" w:type="dxa"/>
+          </w:tcPr>
+          <w:p>
+            <w:pPr>
+              <w:pStyle w:val="TableContent"/>
+              <w:cnfStyle w:val="010000000000"/>
+            </w:pPr>
+            <w:r>
+              <w:t>100h</w:t>
+            </w:r>
+          </w:p>
+        </w:tc>
+        <w:tc>
+          <w:tcPr>
+            <w:tcW w:w="1950" w:type="dxa"/>
+          </w:tcPr>
+          <w:p>
+            <w:pPr>
+              <w:pStyle w:val="TableContent"/>
+              <w:cnfStyle w:val="010000000000"/>
+            </w:pPr>
+            <w:r>
+              <w:t>53h</w:t>
+            </w:r>
+          </w:p>
+        </w:tc>
+        <w:tc>
+          <w:tcPr>
+            <w:tcW w:w="1952" w:type="dxa"/>
+          </w:tcPr>
+          <w:p>
+            <w:pPr>
+              <w:pStyle w:val="TableContent"/>
+              <w:cnfStyle w:val="010000000000"/>
+            </w:pPr>
+            <w:r>
+              <w:t>54h</w:t>
+            </w:r>
+          </w:p>
+        </w:tc>
+        <w:tc>
+          <w:tcPr>
+            <w:tcW w:w="1955" w:type="dxa"/>
+          </w:tcPr>
+          <w:p>
+            <w:pPr>
+              <w:pStyle w:val="TableContent"/>
+              <w:cnfStyle w:val="010000000000"/>
+            </w:pPr>
+            <w:r>
+              <w:t>107h</w:t>
+            </w:r>
           </w:p>
         </w:tc>
       </w:tr>
     </w:tbl>
     <w:p/>
+    <w:p>
+      <w:pPr>
+        <w:pStyle w:val="berschrift2"/>
+      </w:pPr>
+      <w:bookmarkStart w:id="8" w:name="_Toc258534890"/>
+      <w:proofErr w:type="spellStart"/>
+      <w:r>
+        <w:t>Scrum</w:t>
+      </w:r>
+      <w:bookmarkEnd w:id="8"/>
+      <w:proofErr w:type="spellEnd"/>
+    </w:p>
+    <w:p>
+      <w:pPr>
+        <w:pStyle w:val="berschrift3"/>
+      </w:pPr>
+      <w:bookmarkStart w:id="9" w:name="_Toc258534891"/>
+      <w:r>
+        <w:t>Stories</w:t>
+      </w:r>
+      <w:bookmarkEnd w:id="9"/>
+    </w:p>
+    <w:p>
+      <w:pPr>
+        <w:pStyle w:val="berschrift3"/>
+      </w:pPr>
+      <w:bookmarkStart w:id="10" w:name="_Toc258534892"/>
+      <w:r>
+        <w:t xml:space="preserve">User </w:t>
+      </w:r>
+      <w:proofErr w:type="spellStart"/>
+      <w:r>
+        <w:t>Roles</w:t>
+      </w:r>
+      <w:bookmarkEnd w:id="10"/>
+      <w:proofErr w:type="spellEnd"/>
+    </w:p>
+    <w:p>
+      <w:pPr>
+        <w:pStyle w:val="berschrift3"/>
+      </w:pPr>
+      <w:bookmarkStart w:id="11" w:name="_Toc258534893"/>
+      <w:r>
+        <w:t xml:space="preserve">Definition of </w:t>
+      </w:r>
+      <w:proofErr w:type="spellStart"/>
+      <w:r>
+        <w:t>Done</w:t>
+      </w:r>
+      <w:bookmarkEnd w:id="11"/>
+      <w:proofErr w:type="spellEnd"/>
+    </w:p>
+    <w:p>
+      <w:pPr>
+        <w:pStyle w:val="berschrift3"/>
+      </w:pPr>
+      <w:bookmarkStart w:id="12" w:name="_Toc258534894"/>
+      <w:r>
+        <w:t>Sprint Definition</w:t>
+      </w:r>
+      <w:bookmarkEnd w:id="12"/>
+    </w:p>
+    <w:p>
+      <w:pPr>
+        <w:pStyle w:val="berschrift1"/>
+      </w:pPr>
+      <w:bookmarkStart w:id="13" w:name="_Toc258534895"/>
+      <w:r>
+        <w:t>Umsetzung</w:t>
+      </w:r>
+      <w:bookmarkEnd w:id="13"/>
+    </w:p>
+    <w:p>
+      <w:pPr>
+        <w:pStyle w:val="berschrift2"/>
+      </w:pPr>
+      <w:bookmarkStart w:id="14" w:name="_Toc258534896"/>
+      <w:r>
+        <w:t>Tools</w:t>
+      </w:r>
+      <w:bookmarkEnd w:id="14"/>
+    </w:p>
+    <w:p>
+      <w:pPr>
+        <w:pStyle w:val="berschrift3"/>
+      </w:pPr>
+      <w:bookmarkStart w:id="15" w:name="_Toc258534897"/>
+      <w:r>
+        <w:t>Übersicht</w:t>
+      </w:r>
+      <w:bookmarkEnd w:id="15"/>
+    </w:p>
+    <w:p>
+      <w:pPr>
+        <w:pStyle w:val="berschrift3"/>
+      </w:pPr>
+      <w:bookmarkStart w:id="16" w:name="_Toc258534898"/>
+      <w:proofErr w:type="spellStart"/>
+      <w:r>
+        <w:t>Collaboration</w:t>
+      </w:r>
+      <w:proofErr w:type="spellEnd"/>
+      <w:r>
+        <w:t xml:space="preserve"> – Google Wave und Google </w:t>
+      </w:r>
+      <w:proofErr w:type="spellStart"/>
+      <w:r>
+        <w:t>Docs</w:t>
+      </w:r>
+      <w:bookmarkEnd w:id="16"/>
+      <w:proofErr w:type="spellEnd"/>
+    </w:p>
+    <w:p>
+      <w:pPr>
+        <w:pStyle w:val="berschrift3"/>
+      </w:pPr>
+      <w:bookmarkStart w:id="17" w:name="_Toc258534899"/>
+      <w:proofErr w:type="spellStart"/>
+      <w:r>
+        <w:t>Communication</w:t>
+      </w:r>
+      <w:bookmarkEnd w:id="17"/>
+      <w:proofErr w:type="spellEnd"/>
+    </w:p>
+    <w:p>
+      <w:pPr>
+        <w:pStyle w:val="berschrift3"/>
+      </w:pPr>
+      <w:bookmarkStart w:id="18" w:name="_Toc258534900"/>
+      <w:proofErr w:type="spellStart"/>
+      <w:r>
+        <w:t>Applikationsentwikclung</w:t>
+      </w:r>
+      <w:bookmarkEnd w:id="18"/>
+      <w:proofErr w:type="spellEnd"/>
+    </w:p>
+    <w:p>
+      <w:pPr>
+        <w:pStyle w:val="berschrift3"/>
+      </w:pPr>
+      <w:bookmarkStart w:id="19" w:name="_Toc258534901"/>
+      <w:proofErr w:type="spellStart"/>
+      <w:r>
+        <w:t>Versionkontrolle</w:t>
+      </w:r>
+      <w:proofErr w:type="spellEnd"/>
+      <w:r>
+        <w:t xml:space="preserve"> – Google Code</w:t>
+      </w:r>
+      <w:bookmarkEnd w:id="19"/>
+    </w:p>
+    <w:p>
+      <w:pPr>
+        <w:pStyle w:val="berschrift3"/>
+      </w:pPr>
+      <w:bookmarkStart w:id="20" w:name="_Toc258534902"/>
+      <w:proofErr w:type="spellStart"/>
+      <w:r>
+        <w:t>Hosting</w:t>
+      </w:r>
+      <w:bookmarkEnd w:id="20"/>
+      <w:proofErr w:type="spellEnd"/>
+    </w:p>
+    <w:p>
+      <w:pPr>
+        <w:pStyle w:val="berschrift2"/>
+      </w:pPr>
+      <w:bookmarkStart w:id="21" w:name="_Toc258534903"/>
+      <w:r>
+        <w:t>Probleme</w:t>
+      </w:r>
+      <w:bookmarkEnd w:id="21"/>
+    </w:p>
+    <w:p>
+      <w:pPr>
+        <w:pStyle w:val="berschrift1"/>
+      </w:pPr>
+      <w:proofErr w:type="spellStart"/>
+      <w:r>
+        <w:t>Software-Archtiktur</w:t>
+      </w:r>
+      <w:proofErr w:type="spellEnd"/>
+    </w:p>
+    <w:p>
+      <w:pPr>
+        <w:pStyle w:val="berschrift2"/>
+      </w:pPr>
+      <w:proofErr w:type="spellStart"/>
+      <w:r>
+        <w:t>Kompoenentendiagramm</w:t>
+      </w:r>
+      <w:proofErr w:type="spellEnd"/>
+    </w:p>
+    <w:p>
+      <w:pPr>
+        <w:pStyle w:val="berschrift2"/>
+      </w:pPr>
+      <w:r>
+        <w:t>Klassendiagram</w:t>
+      </w:r>
+    </w:p>
+    <w:p>
+      <w:pPr>
+        <w:pStyle w:val="berschrift2"/>
+      </w:pPr>
+      <w:r>
+        <w:t>ER Diagramm</w:t>
+      </w:r>
+    </w:p>
+    <w:p>
+      <w:pPr>
+        <w:pStyle w:val="berschrift2"/>
+      </w:pPr>
+      <w:proofErr w:type="spellStart"/>
+      <w:r>
+        <w:t>GUIs</w:t>
+      </w:r>
+      <w:proofErr w:type="spellEnd"/>
+    </w:p>
+    <w:p>
+      <w:pPr>
+        <w:pStyle w:val="berschrift1"/>
+      </w:pPr>
+      <w:bookmarkStart w:id="22" w:name="_Toc258534907"/>
+      <w:r>
+        <w:t>Tests</w:t>
+      </w:r>
+      <w:bookmarkEnd w:id="22"/>
+    </w:p>
+    <w:p>
+      <w:pPr>
+        <w:pStyle w:val="berschrift2"/>
+      </w:pPr>
+      <w:r>
+        <w:t>Unit Tests</w:t>
+      </w:r>
+    </w:p>
+    <w:p>
+      <w:pPr>
+        <w:pStyle w:val="berschrift2"/>
+      </w:pPr>
+      <w:proofErr w:type="spellStart"/>
+      <w:r>
+        <w:t>Selenium</w:t>
+      </w:r>
+      <w:proofErr w:type="spellEnd"/>
+    </w:p>
+    <w:p/>
+    <w:p>
+      <w:pPr>
+        <w:pStyle w:val="berschrift1"/>
+      </w:pPr>
+      <w:r>
+        <w:t>Probleme</w:t>
+      </w:r>
+    </w:p>
+    <w:p>
+      <w:pPr>
+        <w:pStyle w:val="berschrift1"/>
+      </w:pPr>
+      <w:bookmarkStart w:id="23" w:name="_Toc258534908"/>
+      <w:proofErr w:type="spellStart"/>
+      <w:r>
+        <w:t>Learnings</w:t>
+      </w:r>
+      <w:bookmarkEnd w:id="23"/>
+      <w:proofErr w:type="spellEnd"/>
+    </w:p>
+    <w:p>
+      <w:pPr>
+        <w:pStyle w:val="berschrift1"/>
+      </w:pPr>
+      <w:bookmarkStart w:id="24" w:name="_Toc258534909"/>
+      <w:r>
+        <w:t>Glossar</w:t>
+      </w:r>
+      <w:bookmarkEnd w:id="24"/>
+    </w:p>
+    <w:p>
+      <w:pPr>
+        <w:pStyle w:val="berschrift1"/>
+      </w:pPr>
+      <w:bookmarkStart w:id="25" w:name="_Toc258534910"/>
+      <w:r>
+        <w:t>Quellenverzeichnis</w:t>
+      </w:r>
+      <w:bookmarkEnd w:id="25"/>
+    </w:p>
+    <w:p/>
     <w:sectPr>
-      <w:headerReference w:type="default" r:id="rId8"/>
-      <w:footerReference w:type="default" r:id="rId9"/>
+      <w:headerReference w:type="default" r:id="rId9"/>
+      <w:footerReference w:type="default" r:id="rId10"/>
       <w:pgSz w:w="11900" w:h="16840"/>
       <w:pgMar w:top="1077" w:right="907" w:bottom="964" w:left="1247" w:header="709" w:footer="708" w:gutter="0"/>
       <w:cols w:space="708"/>
@@ -5294,6 +4825,27 @@
     </w:sectPr>
   </w:body>
 </w:document>
+</file>
+
+<file path=word/comments.xml><?xml version="1.0" encoding="utf-8"?>
+<w:comments xmlns:mv="urn:schemas-microsoft-com:mac:vml" xmlns:mo="http://schemas.microsoft.com/office/mac/office/2008/main" xmlns:ve="http://schemas.openxmlformats.org/markup-compatibility/2006" xmlns:o="urn:schemas-microsoft-com:office:office" xmlns:r="http://schemas.openxmlformats.org/officeDocument/2006/relationships" xmlns:m="http://schemas.openxmlformats.org/officeDocument/2006/math" xmlns:v="urn:schemas-microsoft-com:vml" xmlns:w10="urn:schemas-microsoft-com:office:word" xmlns:w="http://schemas.openxmlformats.org/wordprocessingml/2006/main" xmlns:wne="http://schemas.microsoft.com/office/word/2006/wordml" xmlns:wp="http://schemas.openxmlformats.org/drawingml/2006/wordprocessingDrawing">
+  <w:comment w:id="2" w:author="Thomas Junghans" w:date="2010-04-12T21:32:00Z" w:initials="TJ">
+    <w:p>
+      <w:pPr>
+        <w:pStyle w:val="Kommentartext"/>
+      </w:pPr>
+      <w:r>
+        <w:rPr>
+          <w:rStyle w:val="Kommentarzeichen"/>
+        </w:rPr>
+        <w:annotationRef/>
+      </w:r>
+      <w:r>
+        <w:t>Zitat EBS noch einfügen</w:t>
+      </w:r>
+    </w:p>
+  </w:comment>
+</w:comments>
 </file>
 
 <file path=word/endnotes.xml><?xml version="1.0" encoding="utf-8"?>
@@ -5373,7 +4925,7 @@
         <w:rStyle w:val="Seitenzahl"/>
         <w:noProof/>
       </w:rPr>
-      <w:t>3</w:t>
+      <w:t>7</w:t>
     </w:r>
     <w:r>
       <w:rPr>
@@ -6164,6 +5716,7 @@
     <w:name w:val="Zitat"/>
     <w:basedOn w:val="Standard"/>
     <w:next w:val="Standard"/>
+    <w:uiPriority w:val="99"/>
     <w:qFormat/>
     <w:rsid w:val="00331ABC"/>
     <w:pPr>
@@ -6597,6 +6150,63 @@
       </w:tcPr>
     </w:tblStylePr>
   </w:style>
+  <w:style w:type="character" w:styleId="Kommentarzeichen">
+    <w:name w:val="annotation reference"/>
+    <w:basedOn w:val="Absatzstandardschriftart"/>
+    <w:rsid w:val="00C563C8"/>
+    <w:rPr>
+      <w:sz w:val="18"/>
+      <w:szCs w:val="18"/>
+    </w:rPr>
+  </w:style>
+  <w:style w:type="paragraph" w:styleId="Kommentartext">
+    <w:name w:val="annotation text"/>
+    <w:basedOn w:val="Standard"/>
+    <w:link w:val="KommentartextZeichen"/>
+    <w:rsid w:val="00C563C8"/>
+    <w:pPr>
+      <w:spacing w:line="240" w:lineRule="auto"/>
+    </w:pPr>
+    <w:rPr>
+      <w:sz w:val="24"/>
+      <w:szCs w:val="24"/>
+    </w:rPr>
+  </w:style>
+  <w:style w:type="character" w:customStyle="1" w:styleId="KommentartextZeichen">
+    <w:name w:val="Kommentartext Zeichen"/>
+    <w:basedOn w:val="Absatzstandardschriftart"/>
+    <w:link w:val="Kommentartext"/>
+    <w:rsid w:val="00C563C8"/>
+    <w:rPr>
+      <w:rFonts w:ascii="Georgia" w:hAnsi="Georgia" w:cs="Times New Roman"/>
+      <w:lang w:val="de-CH" w:eastAsia="de-DE"/>
+    </w:rPr>
+  </w:style>
+  <w:style w:type="paragraph" w:styleId="Kommentarthema">
+    <w:name w:val="annotation subject"/>
+    <w:basedOn w:val="Kommentartext"/>
+    <w:next w:val="Kommentartext"/>
+    <w:link w:val="KommentarthemaZeichen"/>
+    <w:rsid w:val="00C563C8"/>
+    <w:rPr>
+      <w:b/>
+      <w:bCs/>
+      <w:sz w:val="20"/>
+      <w:szCs w:val="20"/>
+    </w:rPr>
+  </w:style>
+  <w:style w:type="character" w:customStyle="1" w:styleId="KommentarthemaZeichen">
+    <w:name w:val="Kommentarthema Zeichen"/>
+    <w:basedOn w:val="KommentartextZeichen"/>
+    <w:link w:val="Kommentarthema"/>
+    <w:rsid w:val="00C563C8"/>
+    <w:rPr>
+      <w:b/>
+      <w:bCs/>
+      <w:sz w:val="20"/>
+      <w:szCs w:val="20"/>
+    </w:rPr>
+  </w:style>
 </w:styles>
 </file>
 
@@ -6923,7 +6533,7 @@
 </file>
 
 <file path=customXml/itemProps1.xml><?xml version="1.0" encoding="utf-8"?>
-<ds:datastoreItem xmlns:ds="http://schemas.openxmlformats.org/officeDocument/2006/customXml" ds:itemID="{1D4FA1B7-180D-C04B-88DD-49F3B4945163}">
+<ds:datastoreItem xmlns:ds="http://schemas.openxmlformats.org/officeDocument/2006/customXml" ds:itemID="{8BE12DB3-F6FF-304A-B437-34888444BA86}">
   <ds:schemaRefs>
     <ds:schemaRef ds:uri="http://schemas.openxmlformats.org/officeDocument/2006/bibliography"/>
   </ds:schemaRefs>

</xml_diff>